<commit_message>
just formatted assignment instructions
</commit_message>
<xml_diff>
--- a/Sushi Restaurant Content.docx
+++ b/Sushi Restaurant Content.docx
@@ -8,14 +8,17 @@
           <w:bottom w:val="single" w:sz="6" w:space="5" w:color="EEEEEE"/>
         </w:pBdr>
         <w:shd w:val="clear" w:color="auto" w:fill="FFFFFF"/>
+        <w:tabs>
+          <w:tab w:val="left" w:pos="3255"/>
+        </w:tabs>
         <w:spacing w:after="0" w:line="240" w:lineRule="auto"/>
         <w:outlineLvl w:val="1"/>
         <w:rPr>
           <w:rFonts w:ascii="Times New Roman" w:eastAsia="Times New Roman" w:hAnsi="Times New Roman" w:cs="Times New Roman"/>
           <w:b/>
           <w:bCs/>
-          <w:sz w:val="24"/>
-          <w:szCs w:val="42"/>
+          <w:sz w:val="21"/>
+          <w:szCs w:val="21"/>
         </w:rPr>
       </w:pPr>
       <w:r>
@@ -23,7 +26,7 @@
           <w:rFonts w:ascii="Times New Roman" w:eastAsia="Times New Roman" w:hAnsi="Times New Roman" w:cs="Times New Roman"/>
           <w:b/>
           <w:bCs/>
-          <w:sz w:val="36"/>
+          <w:sz w:val="28"/>
           <w:szCs w:val="42"/>
         </w:rPr>
         <w:t>Reference</w:t>
@@ -31,16 +34,22 @@
     </w:p>
     <w:p>
       <w:pPr>
+        <w:pStyle w:val="ListParagraph"/>
         <w:numPr>
           <w:ilvl w:val="0"/>
-          <w:numId w:val="1"/>
+          <w:numId w:val="23"/>
         </w:numPr>
+        <w:pBdr>
+          <w:bottom w:val="single" w:sz="6" w:space="5" w:color="EEEEEE"/>
+        </w:pBdr>
         <w:shd w:val="clear" w:color="auto" w:fill="FFFFFF"/>
         <w:spacing w:after="0" w:line="240" w:lineRule="auto"/>
+        <w:ind w:left="360"/>
+        <w:outlineLvl w:val="1"/>
         <w:rPr>
           <w:rFonts w:ascii="Times New Roman" w:eastAsia="Times New Roman" w:hAnsi="Times New Roman" w:cs="Times New Roman"/>
           <w:color w:val="333333"/>
-          <w:sz w:val="24"/>
+          <w:sz w:val="21"/>
           <w:szCs w:val="24"/>
         </w:rPr>
       </w:pPr>
@@ -49,17 +58,37 @@
           <w:rPr>
             <w:rStyle w:val="Hyperlink"/>
             <w:rFonts w:ascii="Times New Roman" w:hAnsi="Times New Roman" w:cs="Times New Roman"/>
-            <w:sz w:val="24"/>
-            <w:szCs w:val="24"/>
+            <w:sz w:val="21"/>
+            <w:szCs w:val="21"/>
           </w:rPr>
-          <w:t>Sushi Maru menu (website currently down)</w:t>
+          <w:t xml:space="preserve">Sushi </w:t>
+        </w:r>
+        <w:proofErr w:type="spellStart"/>
+        <w:r>
+          <w:rPr>
+            <w:rStyle w:val="Hyperlink"/>
+            <w:rFonts w:ascii="Times New Roman" w:hAnsi="Times New Roman" w:cs="Times New Roman"/>
+            <w:sz w:val="21"/>
+            <w:szCs w:val="21"/>
+          </w:rPr>
+          <w:t>Maru</w:t>
+        </w:r>
+        <w:proofErr w:type="spellEnd"/>
+        <w:r>
+          <w:rPr>
+            <w:rStyle w:val="Hyperlink"/>
+            <w:rFonts w:ascii="Times New Roman" w:hAnsi="Times New Roman" w:cs="Times New Roman"/>
+            <w:sz w:val="21"/>
+            <w:szCs w:val="21"/>
+          </w:rPr>
+          <w:t xml:space="preserve"> menu (website currently down)</w:t>
         </w:r>
       </w:hyperlink>
       <w:r>
         <w:rPr>
           <w:rFonts w:ascii="Times New Roman" w:eastAsia="Times New Roman" w:hAnsi="Times New Roman" w:cs="Times New Roman"/>
           <w:color w:val="333333"/>
-          <w:sz w:val="24"/>
+          <w:sz w:val="21"/>
           <w:szCs w:val="24"/>
         </w:rPr>
         <w:t>.</w:t>
@@ -67,22 +96,28 @@
     </w:p>
     <w:p>
       <w:pPr>
+        <w:pStyle w:val="ListParagraph"/>
         <w:numPr>
           <w:ilvl w:val="0"/>
-          <w:numId w:val="1"/>
+          <w:numId w:val="23"/>
         </w:numPr>
+        <w:pBdr>
+          <w:bottom w:val="single" w:sz="6" w:space="5" w:color="EEEEEE"/>
+        </w:pBdr>
         <w:shd w:val="clear" w:color="auto" w:fill="FFFFFF"/>
         <w:spacing w:after="0" w:line="240" w:lineRule="auto"/>
-        <w:rPr>
-          <w:rFonts w:ascii="Times New Roman" w:eastAsia="Times New Roman" w:hAnsi="Times New Roman" w:cs="Times New Roman"/>
-          <w:sz w:val="24"/>
+        <w:ind w:left="360"/>
+        <w:outlineLvl w:val="1"/>
+        <w:rPr>
+          <w:rFonts w:ascii="Times New Roman" w:eastAsia="Times New Roman" w:hAnsi="Times New Roman" w:cs="Times New Roman"/>
+          <w:sz w:val="21"/>
           <w:szCs w:val="24"/>
         </w:rPr>
       </w:pPr>
       <w:r>
         <w:rPr>
           <w:rFonts w:ascii="Times New Roman" w:eastAsia="Times New Roman" w:hAnsi="Times New Roman" w:cs="Times New Roman"/>
-          <w:sz w:val="24"/>
+          <w:sz w:val="21"/>
           <w:szCs w:val="24"/>
         </w:rPr>
         <w:t>Use</w:t>
@@ -90,7 +125,7 @@
       <w:r>
         <w:rPr>
           <w:rFonts w:ascii="Times New Roman" w:eastAsia="Times New Roman" w:hAnsi="Times New Roman" w:cs="Times New Roman"/>
-          <w:sz w:val="24"/>
+          <w:sz w:val="21"/>
           <w:szCs w:val="24"/>
         </w:rPr>
         <w:t xml:space="preserve"> </w:t>
@@ -100,7 +135,7 @@
           <w:rPr>
             <w:rStyle w:val="Hyperlink"/>
             <w:rFonts w:ascii="Times New Roman" w:hAnsi="Times New Roman" w:cs="Times New Roman"/>
-            <w:sz w:val="24"/>
+            <w:sz w:val="21"/>
             <w:szCs w:val="24"/>
           </w:rPr>
           <w:t>Bellevue location</w:t>
@@ -109,7 +144,7 @@
       <w:r>
         <w:rPr>
           <w:rFonts w:ascii="Times New Roman" w:hAnsi="Times New Roman" w:cs="Times New Roman"/>
-          <w:sz w:val="24"/>
+          <w:sz w:val="21"/>
           <w:szCs w:val="24"/>
         </w:rPr>
         <w:t xml:space="preserve"> </w:t>
@@ -117,7 +152,7 @@
       <w:r>
         <w:rPr>
           <w:rFonts w:ascii="Times New Roman" w:eastAsia="Times New Roman" w:hAnsi="Times New Roman" w:cs="Times New Roman"/>
-          <w:sz w:val="24"/>
+          <w:sz w:val="21"/>
           <w:szCs w:val="24"/>
         </w:rPr>
         <w:t>as reference</w:t>
@@ -125,22 +160,28 @@
     </w:p>
     <w:p>
       <w:pPr>
+        <w:pStyle w:val="ListParagraph"/>
         <w:numPr>
           <w:ilvl w:val="0"/>
-          <w:numId w:val="1"/>
+          <w:numId w:val="23"/>
         </w:numPr>
+        <w:pBdr>
+          <w:bottom w:val="single" w:sz="6" w:space="5" w:color="EEEEEE"/>
+        </w:pBdr>
         <w:shd w:val="clear" w:color="auto" w:fill="FFFFFF"/>
         <w:spacing w:after="0" w:line="240" w:lineRule="auto"/>
-        <w:rPr>
-          <w:rFonts w:ascii="Times New Roman" w:eastAsia="Times New Roman" w:hAnsi="Times New Roman" w:cs="Times New Roman"/>
-          <w:sz w:val="24"/>
+        <w:ind w:left="360"/>
+        <w:outlineLvl w:val="1"/>
+        <w:rPr>
+          <w:rFonts w:ascii="Times New Roman" w:eastAsia="Times New Roman" w:hAnsi="Times New Roman" w:cs="Times New Roman"/>
+          <w:sz w:val="21"/>
           <w:szCs w:val="24"/>
         </w:rPr>
       </w:pPr>
       <w:r>
         <w:rPr>
           <w:rFonts w:ascii="Times New Roman" w:eastAsia="Times New Roman" w:hAnsi="Times New Roman" w:cs="Times New Roman"/>
-          <w:sz w:val="24"/>
+          <w:sz w:val="21"/>
           <w:szCs w:val="24"/>
         </w:rPr>
         <w:t>Use</w:t>
@@ -150,7 +191,7 @@
           <w:rStyle w:val="apple-converted-space"/>
           <w:rFonts w:ascii="Times New Roman" w:hAnsi="Times New Roman" w:cs="Times New Roman"/>
           <w:color w:val="333333"/>
-          <w:sz w:val="24"/>
+          <w:sz w:val="21"/>
           <w:szCs w:val="24"/>
           <w:shd w:val="clear" w:color="auto" w:fill="FFFFFF"/>
         </w:rPr>
@@ -161,7 +202,7 @@
           <w:rPr>
             <w:rStyle w:val="Hyperlink"/>
             <w:rFonts w:ascii="Times New Roman" w:hAnsi="Times New Roman" w:cs="Times New Roman"/>
-            <w:sz w:val="24"/>
+            <w:sz w:val="21"/>
             <w:szCs w:val="24"/>
           </w:rPr>
           <w:t>Archive Site</w:t>
@@ -170,7 +211,7 @@
       <w:r>
         <w:rPr>
           <w:rFonts w:ascii="Times New Roman" w:hAnsi="Times New Roman" w:cs="Times New Roman"/>
-          <w:sz w:val="24"/>
+          <w:sz w:val="21"/>
           <w:szCs w:val="24"/>
         </w:rPr>
         <w:t xml:space="preserve"> </w:t>
@@ -178,7 +219,7 @@
       <w:r>
         <w:rPr>
           <w:rFonts w:ascii="Times New Roman" w:eastAsia="Times New Roman" w:hAnsi="Times New Roman" w:cs="Times New Roman"/>
-          <w:sz w:val="24"/>
+          <w:sz w:val="21"/>
           <w:szCs w:val="24"/>
         </w:rPr>
         <w:t>as reference</w:t>
@@ -193,7 +234,6 @@
           <w:rFonts w:ascii="Times New Roman" w:eastAsia="Times New Roman" w:hAnsi="Times New Roman" w:cs="Times New Roman"/>
           <w:b/>
           <w:bCs/>
-          <w:sz w:val="32"/>
           <w:szCs w:val="30"/>
         </w:rPr>
       </w:pPr>
@@ -202,7 +242,7 @@
           <w:rFonts w:ascii="Times New Roman" w:eastAsia="Times New Roman" w:hAnsi="Times New Roman" w:cs="Times New Roman"/>
           <w:b/>
           <w:bCs/>
-          <w:sz w:val="32"/>
+          <w:sz w:val="28"/>
           <w:szCs w:val="30"/>
         </w:rPr>
         <w:t>Contact</w:t>
@@ -215,17 +255,21 @@
           <w:numId w:val="2"/>
         </w:numPr>
         <w:shd w:val="clear" w:color="auto" w:fill="FFFFFF"/>
+        <w:tabs>
+          <w:tab w:val="clear" w:pos="720"/>
+        </w:tabs>
         <w:spacing w:after="0" w:line="240" w:lineRule="auto"/>
-        <w:rPr>
-          <w:rFonts w:ascii="Times New Roman" w:eastAsia="Times New Roman" w:hAnsi="Times New Roman" w:cs="Times New Roman"/>
-          <w:sz w:val="24"/>
+        <w:ind w:left="360"/>
+        <w:rPr>
+          <w:rFonts w:ascii="Times New Roman" w:eastAsia="Times New Roman" w:hAnsi="Times New Roman" w:cs="Times New Roman"/>
+          <w:sz w:val="21"/>
           <w:szCs w:val="24"/>
         </w:rPr>
       </w:pPr>
       <w:r>
         <w:rPr>
           <w:rFonts w:ascii="Times New Roman" w:eastAsia="Times New Roman" w:hAnsi="Times New Roman" w:cs="Times New Roman"/>
-          <w:sz w:val="24"/>
+          <w:sz w:val="21"/>
           <w:szCs w:val="24"/>
         </w:rPr>
         <w:t>Address Sushi Maru</w:t>
@@ -234,21 +278,21 @@
     <w:p>
       <w:pPr>
         <w:numPr>
-          <w:ilvl w:val="1"/>
-          <w:numId w:val="2"/>
+          <w:ilvl w:val="0"/>
+          <w:numId w:val="24"/>
         </w:numPr>
         <w:shd w:val="clear" w:color="auto" w:fill="FFFFFF"/>
         <w:spacing w:after="0" w:line="240" w:lineRule="auto"/>
         <w:rPr>
           <w:rFonts w:ascii="Times New Roman" w:eastAsia="Times New Roman" w:hAnsi="Times New Roman" w:cs="Times New Roman"/>
-          <w:sz w:val="24"/>
+          <w:sz w:val="21"/>
           <w:szCs w:val="24"/>
         </w:rPr>
       </w:pPr>
       <w:r>
         <w:rPr>
           <w:rFonts w:ascii="Times New Roman" w:eastAsia="Times New Roman" w:hAnsi="Times New Roman" w:cs="Times New Roman"/>
-          <w:sz w:val="24"/>
+          <w:sz w:val="21"/>
           <w:szCs w:val="24"/>
         </w:rPr>
         <w:t>River Park Square</w:t>
@@ -257,21 +301,21 @@
     <w:p>
       <w:pPr>
         <w:numPr>
-          <w:ilvl w:val="1"/>
-          <w:numId w:val="2"/>
+          <w:ilvl w:val="0"/>
+          <w:numId w:val="24"/>
         </w:numPr>
         <w:shd w:val="clear" w:color="auto" w:fill="FFFFFF"/>
         <w:spacing w:after="0" w:line="240" w:lineRule="auto"/>
         <w:rPr>
           <w:rFonts w:ascii="Times New Roman" w:eastAsia="Times New Roman" w:hAnsi="Times New Roman" w:cs="Times New Roman"/>
-          <w:sz w:val="24"/>
+          <w:sz w:val="21"/>
           <w:szCs w:val="24"/>
         </w:rPr>
       </w:pPr>
       <w:r>
         <w:rPr>
           <w:rFonts w:ascii="Times New Roman" w:eastAsia="Times New Roman" w:hAnsi="Times New Roman" w:cs="Times New Roman"/>
-          <w:sz w:val="24"/>
+          <w:sz w:val="21"/>
           <w:szCs w:val="24"/>
         </w:rPr>
         <w:t>808 West Main Avenue Suite #105</w:t>
@@ -280,21 +324,21 @@
     <w:p>
       <w:pPr>
         <w:numPr>
-          <w:ilvl w:val="1"/>
-          <w:numId w:val="2"/>
+          <w:ilvl w:val="0"/>
+          <w:numId w:val="24"/>
         </w:numPr>
         <w:shd w:val="clear" w:color="auto" w:fill="FFFFFF"/>
         <w:spacing w:after="0" w:line="240" w:lineRule="auto"/>
         <w:rPr>
           <w:rFonts w:ascii="Times New Roman" w:eastAsia="Times New Roman" w:hAnsi="Times New Roman" w:cs="Times New Roman"/>
-          <w:sz w:val="24"/>
+          <w:sz w:val="21"/>
           <w:szCs w:val="24"/>
         </w:rPr>
       </w:pPr>
       <w:r>
         <w:rPr>
           <w:rFonts w:ascii="Times New Roman" w:eastAsia="Times New Roman" w:hAnsi="Times New Roman" w:cs="Times New Roman"/>
-          <w:sz w:val="24"/>
+          <w:sz w:val="21"/>
           <w:szCs w:val="24"/>
         </w:rPr>
         <w:t>Spokane, WA 99201</w:t>
@@ -307,17 +351,21 @@
           <w:numId w:val="2"/>
         </w:numPr>
         <w:shd w:val="clear" w:color="auto" w:fill="FFFFFF"/>
+        <w:tabs>
+          <w:tab w:val="clear" w:pos="720"/>
+        </w:tabs>
         <w:spacing w:after="0" w:line="240" w:lineRule="auto"/>
-        <w:rPr>
-          <w:rFonts w:ascii="Times New Roman" w:eastAsia="Times New Roman" w:hAnsi="Times New Roman" w:cs="Times New Roman"/>
-          <w:sz w:val="24"/>
+        <w:ind w:left="360"/>
+        <w:rPr>
+          <w:rFonts w:ascii="Times New Roman" w:eastAsia="Times New Roman" w:hAnsi="Times New Roman" w:cs="Times New Roman"/>
+          <w:sz w:val="21"/>
           <w:szCs w:val="24"/>
         </w:rPr>
       </w:pPr>
       <w:r>
         <w:rPr>
           <w:rFonts w:ascii="Times New Roman" w:eastAsia="Times New Roman" w:hAnsi="Times New Roman" w:cs="Times New Roman"/>
-          <w:sz w:val="24"/>
+          <w:sz w:val="21"/>
           <w:szCs w:val="24"/>
         </w:rPr>
         <w:t>Phone (509) 455-3900</w:t>
@@ -330,35 +378,31 @@
           <w:numId w:val="2"/>
         </w:numPr>
         <w:shd w:val="clear" w:color="auto" w:fill="FFFFFF"/>
+        <w:tabs>
+          <w:tab w:val="clear" w:pos="720"/>
+        </w:tabs>
         <w:spacing w:after="0" w:line="240" w:lineRule="auto"/>
-        <w:rPr>
-          <w:rFonts w:ascii="Times New Roman" w:eastAsia="Times New Roman" w:hAnsi="Times New Roman" w:cs="Times New Roman"/>
-          <w:sz w:val="24"/>
+        <w:ind w:left="360"/>
+        <w:rPr>
+          <w:rFonts w:ascii="Times New Roman" w:eastAsia="Times New Roman" w:hAnsi="Times New Roman" w:cs="Times New Roman"/>
+          <w:sz w:val="21"/>
           <w:szCs w:val="24"/>
         </w:rPr>
       </w:pPr>
       <w:r>
         <w:rPr>
           <w:rFonts w:ascii="Times New Roman" w:eastAsia="Times New Roman" w:hAnsi="Times New Roman" w:cs="Times New Roman"/>
-          <w:sz w:val="24"/>
-          <w:szCs w:val="24"/>
-        </w:rPr>
-        <w:t>Email</w:t>
-      </w:r>
-      <w:r>
-        <w:rPr>
-          <w:rFonts w:ascii="Times New Roman" w:eastAsia="Times New Roman" w:hAnsi="Times New Roman" w:cs="Times New Roman"/>
-          <w:sz w:val="24"/>
-          <w:szCs w:val="24"/>
-        </w:rPr>
-        <w:t> </w:t>
+          <w:sz w:val="21"/>
+          <w:szCs w:val="24"/>
+        </w:rPr>
+        <w:t>Email </w:t>
       </w:r>
       <w:hyperlink r:id="rId8" w:history="1">
         <w:r>
           <w:rPr>
             <w:rStyle w:val="Hyperlink"/>
             <w:rFonts w:ascii="Times New Roman" w:hAnsi="Times New Roman" w:cs="Times New Roman"/>
-            <w:sz w:val="24"/>
+            <w:sz w:val="21"/>
             <w:szCs w:val="24"/>
           </w:rPr>
           <w:t>maruspokane@gmail.com</w:t>
@@ -372,43 +416,36 @@
         <w:outlineLvl w:val="3"/>
         <w:rPr>
           <w:rFonts w:ascii="Times New Roman" w:eastAsia="Times New Roman" w:hAnsi="Times New Roman" w:cs="Times New Roman"/>
+          <w:sz w:val="21"/>
+          <w:szCs w:val="24"/>
+        </w:rPr>
+      </w:pPr>
+      <w:r>
+        <w:rPr>
+          <w:rFonts w:ascii="Times New Roman" w:eastAsia="Times New Roman" w:hAnsi="Times New Roman" w:cs="Times New Roman"/>
           <w:b/>
           <w:bCs/>
-          <w:sz w:val="32"/>
+          <w:sz w:val="28"/>
           <w:szCs w:val="30"/>
         </w:rPr>
-      </w:pPr>
+        <w:t>Map</w:t>
+      </w:r>
       <w:r>
         <w:rPr>
           <w:rFonts w:ascii="Times New Roman" w:eastAsia="Times New Roman" w:hAnsi="Times New Roman" w:cs="Times New Roman"/>
           <w:b/>
           <w:bCs/>
-          <w:sz w:val="32"/>
+          <w:sz w:val="28"/>
           <w:szCs w:val="30"/>
         </w:rPr>
-        <w:t>Map</w:t>
+        <w:t xml:space="preserve"> → </w:t>
       </w:r>
-    </w:p>
-    <w:p>
-      <w:pPr>
-        <w:numPr>
-          <w:ilvl w:val="0"/>
-          <w:numId w:val="17"/>
-        </w:numPr>
-        <w:shd w:val="clear" w:color="auto" w:fill="FFFFFF"/>
-        <w:spacing w:after="0" w:line="240" w:lineRule="auto"/>
-        <w:rPr>
-          <w:rFonts w:ascii="Times New Roman" w:eastAsia="Times New Roman" w:hAnsi="Times New Roman" w:cs="Times New Roman"/>
-          <w:sz w:val="24"/>
-          <w:szCs w:val="24"/>
-        </w:rPr>
-      </w:pPr>
       <w:hyperlink r:id="rId9" w:history="1">
         <w:r>
           <w:rPr>
             <w:rStyle w:val="Hyperlink"/>
             <w:rFonts w:ascii="Times New Roman" w:hAnsi="Times New Roman" w:cs="Times New Roman"/>
-            <w:sz w:val="24"/>
+            <w:sz w:val="21"/>
             <w:szCs w:val="24"/>
           </w:rPr>
           <w:t>Google Map of Address</w:t>
@@ -417,15 +454,296 @@
     </w:p>
     <w:p>
       <w:pPr>
+        <w:pBdr>
+          <w:bottom w:val="single" w:sz="6" w:space="3" w:color="EEEEEE"/>
+        </w:pBdr>
         <w:shd w:val="clear" w:color="auto" w:fill="FFFFFF"/>
         <w:spacing w:after="0" w:line="240" w:lineRule="auto"/>
-        <w:ind w:left="720"/>
-        <w:rPr>
-          <w:rFonts w:ascii="Times New Roman" w:eastAsia="Times New Roman" w:hAnsi="Times New Roman" w:cs="Times New Roman"/>
-          <w:sz w:val="24"/>
-          <w:szCs w:val="24"/>
-        </w:rPr>
-      </w:pPr>
+        <w:outlineLvl w:val="1"/>
+        <w:rPr>
+          <w:rFonts w:ascii="Times New Roman" w:eastAsia="Times New Roman" w:hAnsi="Times New Roman" w:cs="Times New Roman"/>
+          <w:b/>
+          <w:bCs/>
+          <w:szCs w:val="42"/>
+        </w:rPr>
+      </w:pPr>
+      <w:r>
+        <w:rPr>
+          <w:rFonts w:ascii="Times New Roman" w:eastAsia="Times New Roman" w:hAnsi="Times New Roman" w:cs="Times New Roman"/>
+          <w:b/>
+          <w:bCs/>
+          <w:sz w:val="28"/>
+          <w:szCs w:val="42"/>
+        </w:rPr>
+        <w:t>Pricing</w:t>
+      </w:r>
+    </w:p>
+    <w:p>
+      <w:pPr>
+        <w:pBdr>
+          <w:bottom w:val="single" w:sz="6" w:space="3" w:color="EEEEEE"/>
+        </w:pBdr>
+        <w:shd w:val="clear" w:color="auto" w:fill="FFFFFF"/>
+        <w:spacing w:after="0" w:line="240" w:lineRule="auto"/>
+        <w:outlineLvl w:val="1"/>
+        <w:rPr>
+          <w:rFonts w:ascii="Times New Roman" w:eastAsia="Times New Roman" w:hAnsi="Times New Roman" w:cs="Times New Roman"/>
+          <w:sz w:val="21"/>
+          <w:szCs w:val="24"/>
+        </w:rPr>
+      </w:pPr>
+      <w:r>
+        <w:rPr>
+          <w:rFonts w:ascii="Times New Roman" w:eastAsia="Times New Roman" w:hAnsi="Times New Roman" w:cs="Times New Roman"/>
+          <w:sz w:val="21"/>
+          <w:szCs w:val="24"/>
+        </w:rPr>
+        <w:t>Prices are determined by plate color, e.g. a yellow plate is $1.50.</w:t>
+      </w:r>
+    </w:p>
+    <w:p>
+      <w:pPr>
+        <w:pStyle w:val="ListParagraph"/>
+        <w:numPr>
+          <w:ilvl w:val="0"/>
+          <w:numId w:val="27"/>
+        </w:numPr>
+        <w:pBdr>
+          <w:bottom w:val="single" w:sz="6" w:space="3" w:color="EEEEEE"/>
+        </w:pBdr>
+        <w:shd w:val="clear" w:color="auto" w:fill="FFFFFF"/>
+        <w:tabs>
+          <w:tab w:val="clear" w:pos="720"/>
+        </w:tabs>
+        <w:spacing w:after="0" w:line="240" w:lineRule="auto"/>
+        <w:ind w:left="360"/>
+        <w:outlineLvl w:val="1"/>
+        <w:rPr>
+          <w:rFonts w:ascii="Times New Roman" w:eastAsia="Times New Roman" w:hAnsi="Times New Roman" w:cs="Times New Roman"/>
+          <w:sz w:val="21"/>
+          <w:szCs w:val="24"/>
+        </w:rPr>
+      </w:pPr>
+      <w:r>
+        <w:rPr>
+          <w:rFonts w:ascii="Times New Roman" w:eastAsia="Times New Roman" w:hAnsi="Times New Roman" w:cs="Times New Roman"/>
+          <w:sz w:val="21"/>
+          <w:szCs w:val="24"/>
+        </w:rPr>
+        <w:t>$1.50 - Yellow</w:t>
+      </w:r>
+    </w:p>
+    <w:p>
+      <w:pPr>
+        <w:pStyle w:val="ListParagraph"/>
+        <w:numPr>
+          <w:ilvl w:val="0"/>
+          <w:numId w:val="27"/>
+        </w:numPr>
+        <w:pBdr>
+          <w:bottom w:val="single" w:sz="6" w:space="3" w:color="EEEEEE"/>
+        </w:pBdr>
+        <w:shd w:val="clear" w:color="auto" w:fill="FFFFFF"/>
+        <w:tabs>
+          <w:tab w:val="clear" w:pos="720"/>
+        </w:tabs>
+        <w:spacing w:after="0" w:line="240" w:lineRule="auto"/>
+        <w:ind w:left="360"/>
+        <w:outlineLvl w:val="1"/>
+        <w:rPr>
+          <w:rFonts w:ascii="Times New Roman" w:eastAsia="Times New Roman" w:hAnsi="Times New Roman" w:cs="Times New Roman"/>
+          <w:sz w:val="21"/>
+          <w:szCs w:val="24"/>
+        </w:rPr>
+      </w:pPr>
+      <w:r>
+        <w:rPr>
+          <w:rFonts w:ascii="Times New Roman" w:eastAsia="Times New Roman" w:hAnsi="Times New Roman" w:cs="Times New Roman"/>
+          <w:sz w:val="21"/>
+          <w:szCs w:val="24"/>
+        </w:rPr>
+        <w:t>$2.25 - Light Blue</w:t>
+      </w:r>
+    </w:p>
+    <w:p>
+      <w:pPr>
+        <w:pStyle w:val="ListParagraph"/>
+        <w:numPr>
+          <w:ilvl w:val="0"/>
+          <w:numId w:val="27"/>
+        </w:numPr>
+        <w:pBdr>
+          <w:bottom w:val="single" w:sz="6" w:space="3" w:color="EEEEEE"/>
+        </w:pBdr>
+        <w:shd w:val="clear" w:color="auto" w:fill="FFFFFF"/>
+        <w:tabs>
+          <w:tab w:val="clear" w:pos="720"/>
+        </w:tabs>
+        <w:spacing w:after="0" w:line="240" w:lineRule="auto"/>
+        <w:ind w:left="360"/>
+        <w:outlineLvl w:val="1"/>
+        <w:rPr>
+          <w:rFonts w:ascii="Times New Roman" w:eastAsia="Times New Roman" w:hAnsi="Times New Roman" w:cs="Times New Roman"/>
+          <w:sz w:val="21"/>
+          <w:szCs w:val="24"/>
+        </w:rPr>
+      </w:pPr>
+      <w:r>
+        <w:rPr>
+          <w:rFonts w:ascii="Times New Roman" w:eastAsia="Times New Roman" w:hAnsi="Times New Roman" w:cs="Times New Roman"/>
+          <w:sz w:val="21"/>
+          <w:szCs w:val="24"/>
+        </w:rPr>
+        <w:t>$2.75 - Red</w:t>
+      </w:r>
+    </w:p>
+    <w:p>
+      <w:pPr>
+        <w:pStyle w:val="ListParagraph"/>
+        <w:numPr>
+          <w:ilvl w:val="0"/>
+          <w:numId w:val="27"/>
+        </w:numPr>
+        <w:pBdr>
+          <w:bottom w:val="single" w:sz="6" w:space="3" w:color="EEEEEE"/>
+        </w:pBdr>
+        <w:shd w:val="clear" w:color="auto" w:fill="FFFFFF"/>
+        <w:tabs>
+          <w:tab w:val="clear" w:pos="720"/>
+        </w:tabs>
+        <w:spacing w:after="0" w:line="240" w:lineRule="auto"/>
+        <w:ind w:left="360"/>
+        <w:outlineLvl w:val="1"/>
+        <w:rPr>
+          <w:rFonts w:ascii="Times New Roman" w:eastAsia="Times New Roman" w:hAnsi="Times New Roman" w:cs="Times New Roman"/>
+          <w:sz w:val="21"/>
+          <w:szCs w:val="24"/>
+        </w:rPr>
+      </w:pPr>
+      <w:r>
+        <w:rPr>
+          <w:rFonts w:ascii="Times New Roman" w:eastAsia="Times New Roman" w:hAnsi="Times New Roman" w:cs="Times New Roman"/>
+          <w:sz w:val="21"/>
+          <w:szCs w:val="24"/>
+        </w:rPr>
+        <w:t>$3.50 - Green</w:t>
+      </w:r>
+    </w:p>
+    <w:p>
+      <w:pPr>
+        <w:pBdr>
+          <w:bottom w:val="single" w:sz="6" w:space="3" w:color="EEEEEE"/>
+        </w:pBdr>
+        <w:shd w:val="clear" w:color="auto" w:fill="FFFFFF"/>
+        <w:spacing w:after="0" w:line="240" w:lineRule="auto"/>
+        <w:outlineLvl w:val="1"/>
+        <w:rPr>
+          <w:rFonts w:ascii="Times New Roman" w:eastAsia="Times New Roman" w:hAnsi="Times New Roman" w:cs="Times New Roman"/>
+          <w:b/>
+          <w:bCs/>
+          <w:sz w:val="20"/>
+          <w:szCs w:val="42"/>
+        </w:rPr>
+      </w:pPr>
+      <w:r>
+        <w:rPr>
+          <w:rFonts w:ascii="Times New Roman" w:eastAsia="Times New Roman" w:hAnsi="Times New Roman" w:cs="Times New Roman"/>
+          <w:b/>
+          <w:bCs/>
+          <w:sz w:val="28"/>
+          <w:szCs w:val="42"/>
+        </w:rPr>
+        <w:t>Categories</w:t>
+      </w:r>
+    </w:p>
+    <w:p>
+      <w:pPr>
+        <w:pBdr>
+          <w:bottom w:val="single" w:sz="6" w:space="3" w:color="EEEEEE"/>
+        </w:pBdr>
+        <w:shd w:val="clear" w:color="auto" w:fill="FFFFFF"/>
+        <w:spacing w:after="0" w:line="240" w:lineRule="auto"/>
+        <w:outlineLvl w:val="1"/>
+        <w:rPr>
+          <w:rFonts w:ascii="Times New Roman" w:eastAsia="Times New Roman" w:hAnsi="Times New Roman" w:cs="Times New Roman"/>
+          <w:sz w:val="21"/>
+          <w:szCs w:val="24"/>
+        </w:rPr>
+      </w:pPr>
+      <w:r>
+        <w:rPr>
+          <w:rFonts w:ascii="Times New Roman" w:eastAsia="Times New Roman" w:hAnsi="Times New Roman" w:cs="Times New Roman"/>
+          <w:sz w:val="21"/>
+          <w:szCs w:val="24"/>
+        </w:rPr>
+        <w:t>Items can span multiple categories, e.g. raw and spicy.</w:t>
+      </w:r>
+    </w:p>
+    <w:p>
+      <w:pPr>
+        <w:pStyle w:val="ListParagraph"/>
+        <w:numPr>
+          <w:ilvl w:val="0"/>
+          <w:numId w:val="31"/>
+        </w:numPr>
+        <w:spacing w:after="0" w:line="240" w:lineRule="auto"/>
+        <w:ind w:left="360"/>
+        <w:rPr>
+          <w:rFonts w:ascii="Times New Roman" w:hAnsi="Times New Roman" w:cs="Times New Roman"/>
+          <w:sz w:val="21"/>
+        </w:rPr>
+      </w:pPr>
+      <w:r>
+        <w:rPr>
+          <w:rFonts w:ascii="Times New Roman" w:hAnsi="Times New Roman" w:cs="Times New Roman"/>
+          <w:sz w:val="21"/>
+        </w:rPr>
+        <w:t>Raw</w:t>
+      </w:r>
+    </w:p>
+    <w:p>
+      <w:pPr>
+        <w:pStyle w:val="ListParagraph"/>
+        <w:numPr>
+          <w:ilvl w:val="0"/>
+          <w:numId w:val="31"/>
+        </w:numPr>
+        <w:spacing w:after="0" w:line="240" w:lineRule="auto"/>
+        <w:ind w:left="360"/>
+        <w:rPr>
+          <w:rFonts w:ascii="Times New Roman" w:hAnsi="Times New Roman" w:cs="Times New Roman"/>
+          <w:sz w:val="21"/>
+        </w:rPr>
+      </w:pPr>
+      <w:r>
+        <w:rPr>
+          <w:rFonts w:ascii="Times New Roman" w:hAnsi="Times New Roman" w:cs="Times New Roman"/>
+          <w:sz w:val="21"/>
+        </w:rPr>
+        <w:t>Vegetarian</w:t>
+      </w:r>
+    </w:p>
+    <w:p>
+      <w:pPr>
+        <w:pStyle w:val="ListParagraph"/>
+        <w:numPr>
+          <w:ilvl w:val="0"/>
+          <w:numId w:val="31"/>
+        </w:numPr>
+        <w:spacing w:after="0" w:line="240" w:lineRule="auto"/>
+        <w:ind w:left="360"/>
+        <w:rPr>
+          <w:rFonts w:ascii="Times New Roman" w:hAnsi="Times New Roman" w:cs="Times New Roman"/>
+          <w:sz w:val="21"/>
+        </w:rPr>
+      </w:pPr>
+      <w:r>
+        <w:rPr>
+          <w:rFonts w:ascii="Times New Roman" w:hAnsi="Times New Roman" w:cs="Times New Roman"/>
+          <w:sz w:val="21"/>
+        </w:rPr>
+        <w:t>Spicy</w:t>
+      </w:r>
     </w:p>
     <w:p>
       <w:pPr>
@@ -439,7 +757,6 @@
           <w:rFonts w:ascii="Times New Roman" w:eastAsia="Times New Roman" w:hAnsi="Times New Roman" w:cs="Times New Roman"/>
           <w:b/>
           <w:bCs/>
-          <w:sz w:val="36"/>
           <w:szCs w:val="42"/>
         </w:rPr>
       </w:pPr>
@@ -448,134 +765,11 @@
           <w:rFonts w:ascii="Times New Roman" w:eastAsia="Times New Roman" w:hAnsi="Times New Roman" w:cs="Times New Roman"/>
           <w:b/>
           <w:bCs/>
-          <w:sz w:val="36"/>
+          <w:sz w:val="28"/>
           <w:szCs w:val="42"/>
         </w:rPr>
-        <w:t>Pricing</w:t>
+        <w:t>Menu Items</w:t>
       </w:r>
-    </w:p>
-    <w:p>
-      <w:pPr>
-        <w:shd w:val="clear" w:color="auto" w:fill="FFFFFF"/>
-        <w:spacing w:after="0" w:line="240" w:lineRule="auto"/>
-        <w:rPr>
-          <w:rFonts w:ascii="Times New Roman" w:eastAsia="Times New Roman" w:hAnsi="Times New Roman" w:cs="Times New Roman"/>
-          <w:sz w:val="24"/>
-          <w:szCs w:val="24"/>
-        </w:rPr>
-      </w:pPr>
-      <w:r>
-        <w:rPr>
-          <w:rFonts w:ascii="Times New Roman" w:eastAsia="Times New Roman" w:hAnsi="Times New Roman" w:cs="Times New Roman"/>
-          <w:sz w:val="24"/>
-          <w:szCs w:val="24"/>
-        </w:rPr>
-        <w:t>Prices are determined by plate color, e.g. a yellow plate is $1.50.</w:t>
-      </w:r>
-    </w:p>
-    <w:p>
-      <w:pPr>
-        <w:numPr>
-          <w:ilvl w:val="0"/>
-          <w:numId w:val="4"/>
-        </w:numPr>
-        <w:shd w:val="clear" w:color="auto" w:fill="FFFFFF"/>
-        <w:spacing w:after="0" w:line="240" w:lineRule="auto"/>
-        <w:rPr>
-          <w:rFonts w:ascii="Times New Roman" w:eastAsia="Times New Roman" w:hAnsi="Times New Roman" w:cs="Times New Roman"/>
-          <w:sz w:val="24"/>
-          <w:szCs w:val="24"/>
-        </w:rPr>
-      </w:pPr>
-      <w:r>
-        <w:rPr>
-          <w:rFonts w:ascii="Times New Roman" w:eastAsia="Times New Roman" w:hAnsi="Times New Roman" w:cs="Times New Roman"/>
-          <w:sz w:val="24"/>
-          <w:szCs w:val="24"/>
-        </w:rPr>
-        <w:t>$1.50 - Yellow</w:t>
-      </w:r>
-    </w:p>
-    <w:p>
-      <w:pPr>
-        <w:numPr>
-          <w:ilvl w:val="0"/>
-          <w:numId w:val="4"/>
-        </w:numPr>
-        <w:shd w:val="clear" w:color="auto" w:fill="FFFFFF"/>
-        <w:spacing w:after="0" w:line="240" w:lineRule="auto"/>
-        <w:rPr>
-          <w:rFonts w:ascii="Times New Roman" w:eastAsia="Times New Roman" w:hAnsi="Times New Roman" w:cs="Times New Roman"/>
-          <w:sz w:val="24"/>
-          <w:szCs w:val="24"/>
-        </w:rPr>
-      </w:pPr>
-      <w:r>
-        <w:rPr>
-          <w:rFonts w:ascii="Times New Roman" w:eastAsia="Times New Roman" w:hAnsi="Times New Roman" w:cs="Times New Roman"/>
-          <w:sz w:val="24"/>
-          <w:szCs w:val="24"/>
-        </w:rPr>
-        <w:t>$2.25 - Light Blue</w:t>
-      </w:r>
-    </w:p>
-    <w:p>
-      <w:pPr>
-        <w:numPr>
-          <w:ilvl w:val="0"/>
-          <w:numId w:val="4"/>
-        </w:numPr>
-        <w:shd w:val="clear" w:color="auto" w:fill="FFFFFF"/>
-        <w:spacing w:after="0" w:line="240" w:lineRule="auto"/>
-        <w:rPr>
-          <w:rFonts w:ascii="Times New Roman" w:eastAsia="Times New Roman" w:hAnsi="Times New Roman" w:cs="Times New Roman"/>
-          <w:sz w:val="24"/>
-          <w:szCs w:val="24"/>
-        </w:rPr>
-      </w:pPr>
-      <w:r>
-        <w:rPr>
-          <w:rFonts w:ascii="Times New Roman" w:eastAsia="Times New Roman" w:hAnsi="Times New Roman" w:cs="Times New Roman"/>
-          <w:sz w:val="24"/>
-          <w:szCs w:val="24"/>
-        </w:rPr>
-        <w:t>$2.75 - Red</w:t>
-      </w:r>
-    </w:p>
-    <w:p>
-      <w:pPr>
-        <w:numPr>
-          <w:ilvl w:val="0"/>
-          <w:numId w:val="4"/>
-        </w:numPr>
-        <w:shd w:val="clear" w:color="auto" w:fill="FFFFFF"/>
-        <w:spacing w:after="0" w:line="240" w:lineRule="auto"/>
-        <w:rPr>
-          <w:rFonts w:ascii="Times New Roman" w:eastAsia="Times New Roman" w:hAnsi="Times New Roman" w:cs="Times New Roman"/>
-          <w:sz w:val="24"/>
-          <w:szCs w:val="24"/>
-        </w:rPr>
-      </w:pPr>
-      <w:r>
-        <w:rPr>
-          <w:rFonts w:ascii="Times New Roman" w:eastAsia="Times New Roman" w:hAnsi="Times New Roman" w:cs="Times New Roman"/>
-          <w:sz w:val="24"/>
-          <w:szCs w:val="24"/>
-        </w:rPr>
-        <w:t>$3.50 - Green</w:t>
-      </w:r>
-    </w:p>
-    <w:p>
-      <w:pPr>
-        <w:shd w:val="clear" w:color="auto" w:fill="FFFFFF"/>
-        <w:spacing w:after="0" w:line="240" w:lineRule="auto"/>
-        <w:ind w:left="720"/>
-        <w:rPr>
-          <w:rFonts w:ascii="Times New Roman" w:eastAsia="Times New Roman" w:hAnsi="Times New Roman" w:cs="Times New Roman"/>
-          <w:sz w:val="24"/>
-          <w:szCs w:val="24"/>
-        </w:rPr>
-      </w:pPr>
     </w:p>
     <w:p>
       <w:pPr>
@@ -589,8 +783,8 @@
           <w:rFonts w:ascii="Times New Roman" w:eastAsia="Times New Roman" w:hAnsi="Times New Roman" w:cs="Times New Roman"/>
           <w:b/>
           <w:bCs/>
-          <w:sz w:val="36"/>
-          <w:szCs w:val="42"/>
+          <w:sz w:val="24"/>
+          <w:szCs w:val="36"/>
         </w:rPr>
       </w:pPr>
       <w:r>
@@ -598,141 +792,102 @@
           <w:rFonts w:ascii="Times New Roman" w:eastAsia="Times New Roman" w:hAnsi="Times New Roman" w:cs="Times New Roman"/>
           <w:b/>
           <w:bCs/>
-          <w:sz w:val="36"/>
-          <w:szCs w:val="42"/>
-        </w:rPr>
-        <w:t>Categories</w:t>
+          <w:sz w:val="24"/>
+          <w:szCs w:val="36"/>
+        </w:rPr>
+        <w:t>Spiral Ecstasy Roll</w:t>
       </w:r>
     </w:p>
     <w:p>
       <w:pPr>
-        <w:shd w:val="clear" w:color="auto" w:fill="FFFFFF"/>
-        <w:spacing w:after="0" w:line="240" w:lineRule="auto"/>
-        <w:rPr>
-          <w:rFonts w:ascii="Times New Roman" w:eastAsia="Times New Roman" w:hAnsi="Times New Roman" w:cs="Times New Roman"/>
-          <w:sz w:val="24"/>
-          <w:szCs w:val="24"/>
-        </w:rPr>
-      </w:pPr>
-      <w:r>
-        <w:rPr>
-          <w:rFonts w:ascii="Times New Roman" w:eastAsia="Times New Roman" w:hAnsi="Times New Roman" w:cs="Times New Roman"/>
-          <w:sz w:val="24"/>
-          <w:szCs w:val="24"/>
-        </w:rPr>
-        <w:t>Items can span multiple categories, e.g. raw and spicy.</w:t>
-      </w:r>
-    </w:p>
-    <w:p>
-      <w:pPr>
+        <w:pStyle w:val="ListParagraph"/>
         <w:numPr>
           <w:ilvl w:val="0"/>
-          <w:numId w:val="5"/>
+          <w:numId w:val="22"/>
         </w:numPr>
-        <w:shd w:val="clear" w:color="auto" w:fill="FFFFFF"/>
-        <w:spacing w:after="0" w:line="240" w:lineRule="auto"/>
-        <w:rPr>
-          <w:rFonts w:ascii="Times New Roman" w:eastAsia="Times New Roman" w:hAnsi="Times New Roman" w:cs="Times New Roman"/>
-          <w:sz w:val="24"/>
-          <w:szCs w:val="24"/>
-        </w:rPr>
-      </w:pPr>
-      <w:r>
-        <w:rPr>
-          <w:rFonts w:ascii="Times New Roman" w:eastAsia="Times New Roman" w:hAnsi="Times New Roman" w:cs="Times New Roman"/>
-          <w:sz w:val="24"/>
-          <w:szCs w:val="24"/>
-        </w:rPr>
-        <w:t>Raw</w:t>
-      </w:r>
-    </w:p>
-    <w:p>
-      <w:pPr>
-        <w:numPr>
-          <w:ilvl w:val="0"/>
-          <w:numId w:val="5"/>
-        </w:numPr>
-        <w:shd w:val="clear" w:color="auto" w:fill="FFFFFF"/>
-        <w:spacing w:after="0" w:line="240" w:lineRule="auto"/>
-        <w:rPr>
-          <w:rFonts w:ascii="Times New Roman" w:eastAsia="Times New Roman" w:hAnsi="Times New Roman" w:cs="Times New Roman"/>
-          <w:sz w:val="24"/>
-          <w:szCs w:val="24"/>
-        </w:rPr>
-      </w:pPr>
-      <w:r>
-        <w:rPr>
-          <w:rFonts w:ascii="Times New Roman" w:eastAsia="Times New Roman" w:hAnsi="Times New Roman" w:cs="Times New Roman"/>
-          <w:sz w:val="24"/>
-          <w:szCs w:val="24"/>
-        </w:rPr>
-        <w:t>Vegetarian</w:t>
-      </w:r>
-    </w:p>
-    <w:p>
-      <w:pPr>
-        <w:numPr>
-          <w:ilvl w:val="0"/>
-          <w:numId w:val="5"/>
-        </w:numPr>
-        <w:shd w:val="clear" w:color="auto" w:fill="FFFFFF"/>
-        <w:spacing w:after="0" w:line="240" w:lineRule="auto"/>
-        <w:rPr>
-          <w:rFonts w:ascii="Times New Roman" w:eastAsia="Times New Roman" w:hAnsi="Times New Roman" w:cs="Times New Roman"/>
-          <w:sz w:val="24"/>
-          <w:szCs w:val="24"/>
-        </w:rPr>
-      </w:pPr>
-      <w:r>
-        <w:rPr>
-          <w:rFonts w:ascii="Times New Roman" w:eastAsia="Times New Roman" w:hAnsi="Times New Roman" w:cs="Times New Roman"/>
-          <w:sz w:val="24"/>
-          <w:szCs w:val="24"/>
-        </w:rPr>
-        <w:t>Spicy</w:t>
-      </w:r>
-    </w:p>
-    <w:p>
-      <w:pPr>
-        <w:shd w:val="clear" w:color="auto" w:fill="FFFFFF"/>
-        <w:spacing w:after="0" w:line="240" w:lineRule="auto"/>
-        <w:ind w:left="720"/>
-        <w:rPr>
-          <w:rFonts w:ascii="Times New Roman" w:eastAsia="Times New Roman" w:hAnsi="Times New Roman" w:cs="Times New Roman"/>
-          <w:sz w:val="24"/>
-          <w:szCs w:val="24"/>
-        </w:rPr>
-      </w:pPr>
-    </w:p>
-    <w:p>
-      <w:pPr>
         <w:pBdr>
           <w:bottom w:val="single" w:sz="6" w:space="4" w:color="EEEEEE"/>
         </w:pBdr>
         <w:shd w:val="clear" w:color="auto" w:fill="FFFFFF"/>
         <w:spacing w:after="0" w:line="240" w:lineRule="auto"/>
+        <w:ind w:left="360"/>
         <w:outlineLvl w:val="1"/>
         <w:rPr>
           <w:rFonts w:ascii="Times New Roman" w:eastAsia="Times New Roman" w:hAnsi="Times New Roman" w:cs="Times New Roman"/>
-          <w:b/>
-          <w:bCs/>
-          <w:sz w:val="36"/>
-          <w:szCs w:val="42"/>
+          <w:sz w:val="20"/>
+          <w:szCs w:val="24"/>
         </w:rPr>
       </w:pPr>
       <w:r>
         <w:rPr>
           <w:rFonts w:ascii="Times New Roman" w:eastAsia="Times New Roman" w:hAnsi="Times New Roman" w:cs="Times New Roman"/>
-          <w:b/>
-          <w:bCs/>
-          <w:sz w:val="36"/>
-          <w:szCs w:val="42"/>
-        </w:rPr>
-        <w:t>Menu Items</w:t>
+          <w:sz w:val="20"/>
+          <w:szCs w:val="24"/>
+        </w:rPr>
+        <w:t>Yellow Plate</w:t>
       </w:r>
     </w:p>
     <w:p>
       <w:pPr>
+        <w:pStyle w:val="ListParagraph"/>
+        <w:numPr>
+          <w:ilvl w:val="0"/>
+          <w:numId w:val="22"/>
+        </w:numPr>
+        <w:pBdr>
+          <w:bottom w:val="single" w:sz="6" w:space="4" w:color="EEEEEE"/>
+        </w:pBdr>
+        <w:shd w:val="clear" w:color="auto" w:fill="FFFFFF"/>
+        <w:spacing w:after="0" w:line="240" w:lineRule="auto"/>
+        <w:ind w:left="360"/>
+        <w:outlineLvl w:val="1"/>
+        <w:rPr>
+          <w:rFonts w:ascii="Times New Roman" w:eastAsia="Times New Roman" w:hAnsi="Times New Roman" w:cs="Times New Roman"/>
+          <w:sz w:val="20"/>
+          <w:szCs w:val="24"/>
+        </w:rPr>
+      </w:pPr>
+      <w:r>
+        <w:rPr>
+          <w:rFonts w:ascii="Times New Roman" w:eastAsia="Times New Roman" w:hAnsi="Times New Roman" w:cs="Times New Roman"/>
+          <w:sz w:val="20"/>
+          <w:szCs w:val="24"/>
+        </w:rPr>
+        <w:t>Contains Raw Fish</w:t>
+      </w:r>
+    </w:p>
+    <w:p>
+      <w:pPr>
+        <w:pStyle w:val="ListParagraph"/>
+        <w:numPr>
+          <w:ilvl w:val="0"/>
+          <w:numId w:val="22"/>
+        </w:numPr>
+        <w:pBdr>
+          <w:bottom w:val="single" w:sz="6" w:space="4" w:color="EEEEEE"/>
+        </w:pBdr>
+        <w:shd w:val="clear" w:color="auto" w:fill="FFFFFF"/>
+        <w:spacing w:after="0" w:line="240" w:lineRule="auto"/>
+        <w:ind w:left="360"/>
+        <w:outlineLvl w:val="1"/>
+        <w:rPr>
+          <w:rFonts w:ascii="Times New Roman" w:eastAsia="Times New Roman" w:hAnsi="Times New Roman" w:cs="Times New Roman"/>
+          <w:sz w:val="20"/>
+          <w:szCs w:val="24"/>
+        </w:rPr>
+      </w:pPr>
+      <w:r>
+        <w:rPr>
+          <w:rFonts w:ascii="Times New Roman" w:eastAsia="Times New Roman" w:hAnsi="Times New Roman" w:cs="Times New Roman"/>
+          <w:sz w:val="20"/>
+          <w:szCs w:val="24"/>
+        </w:rPr>
+        <w:t>Shrimp, crab stick and avocado rolled with salmon, yellowtail and tuna</w:t>
+      </w:r>
+    </w:p>
+    <w:p>
+      <w:pPr>
+        <w:shd w:val="clear" w:color="auto" w:fill="FFFFFF"/>
         <w:spacing w:after="0" w:line="240" w:lineRule="auto"/>
         <w:outlineLvl w:val="2"/>
         <w:rPr>
@@ -748,100 +903,7 @@
           <w:rFonts w:ascii="Times New Roman" w:eastAsia="Times New Roman" w:hAnsi="Times New Roman" w:cs="Times New Roman"/>
           <w:b/>
           <w:bCs/>
-          <w:sz w:val="28"/>
-          <w:szCs w:val="36"/>
-        </w:rPr>
-        <w:t>Spiral Ecstasy Roll</w:t>
-      </w:r>
-    </w:p>
-    <w:p>
-      <w:pPr>
-        <w:numPr>
-          <w:ilvl w:val="0"/>
-          <w:numId w:val="6"/>
-        </w:numPr>
-        <w:shd w:val="clear" w:color="auto" w:fill="FFFFFF"/>
-        <w:spacing w:after="0" w:line="240" w:lineRule="auto"/>
-        <w:rPr>
-          <w:rFonts w:ascii="Times New Roman" w:eastAsia="Times New Roman" w:hAnsi="Times New Roman" w:cs="Times New Roman"/>
           <w:sz w:val="24"/>
-          <w:szCs w:val="24"/>
-        </w:rPr>
-      </w:pPr>
-      <w:r>
-        <w:rPr>
-          <w:rFonts w:ascii="Times New Roman" w:eastAsia="Times New Roman" w:hAnsi="Times New Roman" w:cs="Times New Roman"/>
-          <w:sz w:val="24"/>
-          <w:szCs w:val="24"/>
-        </w:rPr>
-        <w:t>Yellow Plate</w:t>
-      </w:r>
-    </w:p>
-    <w:p>
-      <w:pPr>
-        <w:numPr>
-          <w:ilvl w:val="0"/>
-          <w:numId w:val="6"/>
-        </w:numPr>
-        <w:shd w:val="clear" w:color="auto" w:fill="FFFFFF"/>
-        <w:spacing w:after="0" w:line="240" w:lineRule="auto"/>
-        <w:rPr>
-          <w:rFonts w:ascii="Times New Roman" w:eastAsia="Times New Roman" w:hAnsi="Times New Roman" w:cs="Times New Roman"/>
-          <w:sz w:val="24"/>
-          <w:szCs w:val="24"/>
-        </w:rPr>
-      </w:pPr>
-      <w:r>
-        <w:rPr>
-          <w:rFonts w:ascii="Times New Roman" w:eastAsia="Times New Roman" w:hAnsi="Times New Roman" w:cs="Times New Roman"/>
-          <w:sz w:val="24"/>
-          <w:szCs w:val="24"/>
-        </w:rPr>
-        <w:t>Contains Raw Fish</w:t>
-      </w:r>
-    </w:p>
-    <w:p>
-      <w:pPr>
-        <w:numPr>
-          <w:ilvl w:val="0"/>
-          <w:numId w:val="6"/>
-        </w:numPr>
-        <w:shd w:val="clear" w:color="auto" w:fill="FFFFFF"/>
-        <w:spacing w:after="0" w:line="240" w:lineRule="auto"/>
-        <w:rPr>
-          <w:rFonts w:ascii="Times New Roman" w:eastAsia="Times New Roman" w:hAnsi="Times New Roman" w:cs="Times New Roman"/>
-          <w:sz w:val="24"/>
-          <w:szCs w:val="24"/>
-        </w:rPr>
-      </w:pPr>
-      <w:r>
-        <w:rPr>
-          <w:rFonts w:ascii="Times New Roman" w:eastAsia="Times New Roman" w:hAnsi="Times New Roman" w:cs="Times New Roman"/>
-          <w:sz w:val="24"/>
-          <w:szCs w:val="24"/>
-        </w:rPr>
-        <w:t>Shrimp, crab stick and avocado rolled with salmon, yellowtail and tuna</w:t>
-      </w:r>
-    </w:p>
-    <w:p>
-      <w:pPr>
-        <w:shd w:val="clear" w:color="auto" w:fill="FFFFFF"/>
-        <w:spacing w:after="0" w:line="240" w:lineRule="auto"/>
-        <w:outlineLvl w:val="2"/>
-        <w:rPr>
-          <w:rFonts w:ascii="Times New Roman" w:eastAsia="Times New Roman" w:hAnsi="Times New Roman" w:cs="Times New Roman"/>
-          <w:b/>
-          <w:bCs/>
-          <w:sz w:val="32"/>
-          <w:szCs w:val="36"/>
-        </w:rPr>
-      </w:pPr>
-      <w:r>
-        <w:rPr>
-          <w:rFonts w:ascii="Times New Roman" w:eastAsia="Times New Roman" w:hAnsi="Times New Roman" w:cs="Times New Roman"/>
-          <w:b/>
-          <w:bCs/>
-          <w:sz w:val="28"/>
           <w:szCs w:val="36"/>
         </w:rPr>
         <w:t>Big Tempura Maki</w:t>
@@ -854,17 +916,21 @@
           <w:numId w:val="7"/>
         </w:numPr>
         <w:shd w:val="clear" w:color="auto" w:fill="FFFFFF"/>
+        <w:tabs>
+          <w:tab w:val="clear" w:pos="720"/>
+        </w:tabs>
         <w:spacing w:after="0" w:line="240" w:lineRule="auto"/>
-        <w:rPr>
-          <w:rFonts w:ascii="Times New Roman" w:eastAsia="Times New Roman" w:hAnsi="Times New Roman" w:cs="Times New Roman"/>
-          <w:sz w:val="24"/>
+        <w:ind w:left="360"/>
+        <w:rPr>
+          <w:rFonts w:ascii="Times New Roman" w:eastAsia="Times New Roman" w:hAnsi="Times New Roman" w:cs="Times New Roman"/>
+          <w:sz w:val="20"/>
           <w:szCs w:val="24"/>
         </w:rPr>
       </w:pPr>
       <w:r>
         <w:rPr>
           <w:rFonts w:ascii="Times New Roman" w:eastAsia="Times New Roman" w:hAnsi="Times New Roman" w:cs="Times New Roman"/>
-          <w:sz w:val="24"/>
+          <w:sz w:val="20"/>
           <w:szCs w:val="24"/>
         </w:rPr>
         <w:t>Yellow Plate</w:t>
@@ -877,17 +943,21 @@
           <w:numId w:val="7"/>
         </w:numPr>
         <w:shd w:val="clear" w:color="auto" w:fill="FFFFFF"/>
+        <w:tabs>
+          <w:tab w:val="clear" w:pos="720"/>
+        </w:tabs>
         <w:spacing w:after="0" w:line="240" w:lineRule="auto"/>
-        <w:rPr>
-          <w:rFonts w:ascii="Times New Roman" w:eastAsia="Times New Roman" w:hAnsi="Times New Roman" w:cs="Times New Roman"/>
-          <w:sz w:val="24"/>
+        <w:ind w:left="360"/>
+        <w:rPr>
+          <w:rFonts w:ascii="Times New Roman" w:eastAsia="Times New Roman" w:hAnsi="Times New Roman" w:cs="Times New Roman"/>
+          <w:sz w:val="20"/>
           <w:szCs w:val="24"/>
         </w:rPr>
       </w:pPr>
       <w:r>
         <w:rPr>
           <w:rFonts w:ascii="Times New Roman" w:eastAsia="Times New Roman" w:hAnsi="Times New Roman" w:cs="Times New Roman"/>
-          <w:sz w:val="24"/>
+          <w:sz w:val="20"/>
           <w:szCs w:val="24"/>
         </w:rPr>
         <w:t>Shrimp, crab stick, chef’s choice of fish and avocado batter fried together and wrapped in rice and nori</w:t>
@@ -902,7 +972,7 @@
           <w:rFonts w:ascii="Times New Roman" w:eastAsia="Times New Roman" w:hAnsi="Times New Roman" w:cs="Times New Roman"/>
           <w:b/>
           <w:bCs/>
-          <w:sz w:val="28"/>
+          <w:sz w:val="24"/>
           <w:szCs w:val="36"/>
         </w:rPr>
       </w:pPr>
@@ -911,7 +981,7 @@
           <w:rFonts w:ascii="Times New Roman" w:eastAsia="Times New Roman" w:hAnsi="Times New Roman" w:cs="Times New Roman"/>
           <w:b/>
           <w:bCs/>
-          <w:sz w:val="28"/>
+          <w:sz w:val="24"/>
           <w:szCs w:val="36"/>
         </w:rPr>
         <w:t>Kanki By The Sea</w:t>
@@ -924,17 +994,21 @@
           <w:numId w:val="8"/>
         </w:numPr>
         <w:shd w:val="clear" w:color="auto" w:fill="FFFFFF"/>
+        <w:tabs>
+          <w:tab w:val="clear" w:pos="720"/>
+        </w:tabs>
         <w:spacing w:after="0" w:line="240" w:lineRule="auto"/>
-        <w:rPr>
-          <w:rFonts w:ascii="Times New Roman" w:eastAsia="Times New Roman" w:hAnsi="Times New Roman" w:cs="Times New Roman"/>
-          <w:sz w:val="24"/>
+        <w:ind w:left="360"/>
+        <w:rPr>
+          <w:rFonts w:ascii="Times New Roman" w:eastAsia="Times New Roman" w:hAnsi="Times New Roman" w:cs="Times New Roman"/>
+          <w:sz w:val="20"/>
           <w:szCs w:val="24"/>
         </w:rPr>
       </w:pPr>
       <w:r>
         <w:rPr>
           <w:rFonts w:ascii="Times New Roman" w:eastAsia="Times New Roman" w:hAnsi="Times New Roman" w:cs="Times New Roman"/>
-          <w:sz w:val="24"/>
+          <w:sz w:val="20"/>
           <w:szCs w:val="24"/>
         </w:rPr>
         <w:t>Light Blue Plate</w:t>
@@ -947,17 +1021,21 @@
           <w:numId w:val="8"/>
         </w:numPr>
         <w:shd w:val="clear" w:color="auto" w:fill="FFFFFF"/>
+        <w:tabs>
+          <w:tab w:val="clear" w:pos="720"/>
+        </w:tabs>
         <w:spacing w:after="0" w:line="240" w:lineRule="auto"/>
-        <w:rPr>
-          <w:rFonts w:ascii="Times New Roman" w:eastAsia="Times New Roman" w:hAnsi="Times New Roman" w:cs="Times New Roman"/>
-          <w:sz w:val="24"/>
+        <w:ind w:left="360"/>
+        <w:rPr>
+          <w:rFonts w:ascii="Times New Roman" w:eastAsia="Times New Roman" w:hAnsi="Times New Roman" w:cs="Times New Roman"/>
+          <w:sz w:val="20"/>
           <w:szCs w:val="24"/>
         </w:rPr>
       </w:pPr>
       <w:r>
         <w:rPr>
           <w:rFonts w:ascii="Times New Roman" w:eastAsia="Times New Roman" w:hAnsi="Times New Roman" w:cs="Times New Roman"/>
-          <w:sz w:val="24"/>
+          <w:sz w:val="20"/>
           <w:szCs w:val="24"/>
         </w:rPr>
         <w:t>Eel and avocado rolled in crab stick and tobiko, served on a bed of seaweed salad with a cream sauce</w:t>
@@ -972,7 +1050,7 @@
           <w:rFonts w:ascii="Times New Roman" w:eastAsia="Times New Roman" w:hAnsi="Times New Roman" w:cs="Times New Roman"/>
           <w:b/>
           <w:bCs/>
-          <w:sz w:val="28"/>
+          <w:sz w:val="24"/>
           <w:szCs w:val="36"/>
         </w:rPr>
       </w:pPr>
@@ -981,7 +1059,7 @@
           <w:rFonts w:ascii="Times New Roman" w:eastAsia="Times New Roman" w:hAnsi="Times New Roman" w:cs="Times New Roman"/>
           <w:b/>
           <w:bCs/>
-          <w:sz w:val="28"/>
+          <w:sz w:val="24"/>
           <w:szCs w:val="36"/>
         </w:rPr>
         <w:t>Banzai Roll</w:t>
@@ -994,17 +1072,21 @@
           <w:numId w:val="9"/>
         </w:numPr>
         <w:shd w:val="clear" w:color="auto" w:fill="FFFFFF"/>
+        <w:tabs>
+          <w:tab w:val="clear" w:pos="720"/>
+        </w:tabs>
         <w:spacing w:after="0" w:line="240" w:lineRule="auto"/>
-        <w:rPr>
-          <w:rFonts w:ascii="Times New Roman" w:eastAsia="Times New Roman" w:hAnsi="Times New Roman" w:cs="Times New Roman"/>
-          <w:sz w:val="24"/>
+        <w:ind w:left="360"/>
+        <w:rPr>
+          <w:rFonts w:ascii="Times New Roman" w:eastAsia="Times New Roman" w:hAnsi="Times New Roman" w:cs="Times New Roman"/>
+          <w:sz w:val="20"/>
           <w:szCs w:val="24"/>
         </w:rPr>
       </w:pPr>
       <w:r>
         <w:rPr>
           <w:rFonts w:ascii="Times New Roman" w:eastAsia="Times New Roman" w:hAnsi="Times New Roman" w:cs="Times New Roman"/>
-          <w:sz w:val="24"/>
+          <w:sz w:val="20"/>
           <w:szCs w:val="24"/>
         </w:rPr>
         <w:t>Light Blue Plate</w:t>
@@ -1017,17 +1099,21 @@
           <w:numId w:val="9"/>
         </w:numPr>
         <w:shd w:val="clear" w:color="auto" w:fill="FFFFFF"/>
+        <w:tabs>
+          <w:tab w:val="clear" w:pos="720"/>
+        </w:tabs>
         <w:spacing w:after="0" w:line="240" w:lineRule="auto"/>
-        <w:rPr>
-          <w:rFonts w:ascii="Times New Roman" w:eastAsia="Times New Roman" w:hAnsi="Times New Roman" w:cs="Times New Roman"/>
-          <w:sz w:val="24"/>
+        <w:ind w:left="360"/>
+        <w:rPr>
+          <w:rFonts w:ascii="Times New Roman" w:eastAsia="Times New Roman" w:hAnsi="Times New Roman" w:cs="Times New Roman"/>
+          <w:sz w:val="20"/>
           <w:szCs w:val="24"/>
         </w:rPr>
       </w:pPr>
       <w:r>
         <w:rPr>
           <w:rFonts w:ascii="Times New Roman" w:eastAsia="Times New Roman" w:hAnsi="Times New Roman" w:cs="Times New Roman"/>
-          <w:sz w:val="24"/>
+          <w:sz w:val="20"/>
           <w:szCs w:val="24"/>
         </w:rPr>
         <w:t>Contains Raw Fish</w:t>
@@ -1040,17 +1126,21 @@
           <w:numId w:val="9"/>
         </w:numPr>
         <w:shd w:val="clear" w:color="auto" w:fill="FFFFFF"/>
+        <w:tabs>
+          <w:tab w:val="clear" w:pos="720"/>
+        </w:tabs>
         <w:spacing w:after="0" w:line="240" w:lineRule="auto"/>
-        <w:rPr>
-          <w:rFonts w:ascii="Times New Roman" w:eastAsia="Times New Roman" w:hAnsi="Times New Roman" w:cs="Times New Roman"/>
-          <w:sz w:val="24"/>
+        <w:ind w:left="360"/>
+        <w:rPr>
+          <w:rFonts w:ascii="Times New Roman" w:eastAsia="Times New Roman" w:hAnsi="Times New Roman" w:cs="Times New Roman"/>
+          <w:sz w:val="20"/>
           <w:szCs w:val="24"/>
         </w:rPr>
       </w:pPr>
       <w:r>
         <w:rPr>
           <w:rFonts w:ascii="Times New Roman" w:eastAsia="Times New Roman" w:hAnsi="Times New Roman" w:cs="Times New Roman"/>
-          <w:sz w:val="24"/>
+          <w:sz w:val="20"/>
           <w:szCs w:val="24"/>
         </w:rPr>
         <w:t>Salmon, eel, octopus and avocado</w:t>
@@ -1065,7 +1155,7 @@
           <w:rFonts w:ascii="Times New Roman" w:eastAsia="Times New Roman" w:hAnsi="Times New Roman" w:cs="Times New Roman"/>
           <w:b/>
           <w:bCs/>
-          <w:sz w:val="28"/>
+          <w:sz w:val="24"/>
           <w:szCs w:val="36"/>
         </w:rPr>
       </w:pPr>
@@ -1074,7 +1164,7 @@
           <w:rFonts w:ascii="Times New Roman" w:eastAsia="Times New Roman" w:hAnsi="Times New Roman" w:cs="Times New Roman"/>
           <w:b/>
           <w:bCs/>
-          <w:sz w:val="28"/>
+          <w:sz w:val="24"/>
           <w:szCs w:val="36"/>
         </w:rPr>
         <w:t>Scallop Banzai Roll</w:t>
@@ -1087,17 +1177,21 @@
           <w:numId w:val="10"/>
         </w:numPr>
         <w:shd w:val="clear" w:color="auto" w:fill="FFFFFF"/>
+        <w:tabs>
+          <w:tab w:val="clear" w:pos="720"/>
+        </w:tabs>
         <w:spacing w:after="0" w:line="240" w:lineRule="auto"/>
-        <w:rPr>
-          <w:rFonts w:ascii="Times New Roman" w:eastAsia="Times New Roman" w:hAnsi="Times New Roman" w:cs="Times New Roman"/>
-          <w:sz w:val="24"/>
+        <w:ind w:left="360"/>
+        <w:rPr>
+          <w:rFonts w:ascii="Times New Roman" w:eastAsia="Times New Roman" w:hAnsi="Times New Roman" w:cs="Times New Roman"/>
+          <w:sz w:val="20"/>
           <w:szCs w:val="24"/>
         </w:rPr>
       </w:pPr>
       <w:r>
         <w:rPr>
           <w:rFonts w:ascii="Times New Roman" w:eastAsia="Times New Roman" w:hAnsi="Times New Roman" w:cs="Times New Roman"/>
-          <w:sz w:val="24"/>
+          <w:sz w:val="20"/>
           <w:szCs w:val="24"/>
         </w:rPr>
         <w:t>Red Plate</w:t>
@@ -1110,17 +1204,21 @@
           <w:numId w:val="10"/>
         </w:numPr>
         <w:shd w:val="clear" w:color="auto" w:fill="FFFFFF"/>
+        <w:tabs>
+          <w:tab w:val="clear" w:pos="720"/>
+        </w:tabs>
         <w:spacing w:after="0" w:line="240" w:lineRule="auto"/>
-        <w:rPr>
-          <w:rFonts w:ascii="Times New Roman" w:eastAsia="Times New Roman" w:hAnsi="Times New Roman" w:cs="Times New Roman"/>
-          <w:sz w:val="24"/>
+        <w:ind w:left="360"/>
+        <w:rPr>
+          <w:rFonts w:ascii="Times New Roman" w:eastAsia="Times New Roman" w:hAnsi="Times New Roman" w:cs="Times New Roman"/>
+          <w:sz w:val="20"/>
           <w:szCs w:val="24"/>
         </w:rPr>
       </w:pPr>
       <w:r>
         <w:rPr>
           <w:rFonts w:ascii="Times New Roman" w:eastAsia="Times New Roman" w:hAnsi="Times New Roman" w:cs="Times New Roman"/>
-          <w:sz w:val="24"/>
+          <w:sz w:val="20"/>
           <w:szCs w:val="24"/>
         </w:rPr>
         <w:t>Contains Raw Fish</w:t>
@@ -1133,17 +1231,21 @@
           <w:numId w:val="10"/>
         </w:numPr>
         <w:shd w:val="clear" w:color="auto" w:fill="FFFFFF"/>
+        <w:tabs>
+          <w:tab w:val="clear" w:pos="720"/>
+        </w:tabs>
         <w:spacing w:after="0" w:line="240" w:lineRule="auto"/>
-        <w:rPr>
-          <w:rFonts w:ascii="Times New Roman" w:eastAsia="Times New Roman" w:hAnsi="Times New Roman" w:cs="Times New Roman"/>
-          <w:sz w:val="24"/>
+        <w:ind w:left="360"/>
+        <w:rPr>
+          <w:rFonts w:ascii="Times New Roman" w:eastAsia="Times New Roman" w:hAnsi="Times New Roman" w:cs="Times New Roman"/>
+          <w:sz w:val="20"/>
           <w:szCs w:val="24"/>
         </w:rPr>
       </w:pPr>
       <w:r>
         <w:rPr>
           <w:rFonts w:ascii="Times New Roman" w:eastAsia="Times New Roman" w:hAnsi="Times New Roman" w:cs="Times New Roman"/>
-          <w:sz w:val="24"/>
+          <w:sz w:val="20"/>
           <w:szCs w:val="24"/>
         </w:rPr>
         <w:t>Salmon, eel, scallops and avocado</w:t>
@@ -1158,7 +1260,7 @@
           <w:rFonts w:ascii="Times New Roman" w:eastAsia="Times New Roman" w:hAnsi="Times New Roman" w:cs="Times New Roman"/>
           <w:b/>
           <w:bCs/>
-          <w:sz w:val="28"/>
+          <w:sz w:val="24"/>
           <w:szCs w:val="36"/>
         </w:rPr>
       </w:pPr>
@@ -1167,7 +1269,7 @@
           <w:rFonts w:ascii="Times New Roman" w:eastAsia="Times New Roman" w:hAnsi="Times New Roman" w:cs="Times New Roman"/>
           <w:b/>
           <w:bCs/>
-          <w:sz w:val="28"/>
+          <w:sz w:val="24"/>
           <w:szCs w:val="36"/>
         </w:rPr>
         <w:t>Tuna Rio</w:t>
@@ -1180,20 +1282,23 @@
           <w:numId w:val="11"/>
         </w:numPr>
         <w:shd w:val="clear" w:color="auto" w:fill="FFFFFF"/>
+        <w:tabs>
+          <w:tab w:val="clear" w:pos="720"/>
+        </w:tabs>
         <w:spacing w:after="0" w:line="240" w:lineRule="auto"/>
-        <w:rPr>
-          <w:rFonts w:ascii="Times New Roman" w:eastAsia="Times New Roman" w:hAnsi="Times New Roman" w:cs="Times New Roman"/>
-          <w:sz w:val="24"/>
+        <w:ind w:left="360"/>
+        <w:rPr>
+          <w:rFonts w:ascii="Times New Roman" w:eastAsia="Times New Roman" w:hAnsi="Times New Roman" w:cs="Times New Roman"/>
+          <w:sz w:val="20"/>
           <w:szCs w:val="24"/>
         </w:rPr>
       </w:pPr>
       <w:r>
         <w:rPr>
           <w:rFonts w:ascii="Times New Roman" w:eastAsia="Times New Roman" w:hAnsi="Times New Roman" w:cs="Times New Roman"/>
-          <w:sz w:val="24"/>
-          <w:szCs w:val="24"/>
-        </w:rPr>
-        <w:lastRenderedPageBreak/>
+          <w:sz w:val="20"/>
+          <w:szCs w:val="24"/>
+        </w:rPr>
         <w:t>Red Plate</w:t>
       </w:r>
     </w:p>
@@ -1204,17 +1309,21 @@
           <w:numId w:val="11"/>
         </w:numPr>
         <w:shd w:val="clear" w:color="auto" w:fill="FFFFFF"/>
+        <w:tabs>
+          <w:tab w:val="clear" w:pos="720"/>
+        </w:tabs>
         <w:spacing w:after="0" w:line="240" w:lineRule="auto"/>
-        <w:rPr>
-          <w:rFonts w:ascii="Times New Roman" w:eastAsia="Times New Roman" w:hAnsi="Times New Roman" w:cs="Times New Roman"/>
-          <w:sz w:val="24"/>
+        <w:ind w:left="360"/>
+        <w:rPr>
+          <w:rFonts w:ascii="Times New Roman" w:eastAsia="Times New Roman" w:hAnsi="Times New Roman" w:cs="Times New Roman"/>
+          <w:sz w:val="20"/>
           <w:szCs w:val="24"/>
         </w:rPr>
       </w:pPr>
       <w:r>
         <w:rPr>
           <w:rFonts w:ascii="Times New Roman" w:eastAsia="Times New Roman" w:hAnsi="Times New Roman" w:cs="Times New Roman"/>
-          <w:sz w:val="24"/>
+          <w:sz w:val="20"/>
           <w:szCs w:val="24"/>
         </w:rPr>
         <w:t>Spicy</w:t>
@@ -1227,17 +1336,21 @@
           <w:numId w:val="11"/>
         </w:numPr>
         <w:shd w:val="clear" w:color="auto" w:fill="FFFFFF"/>
+        <w:tabs>
+          <w:tab w:val="clear" w:pos="720"/>
+        </w:tabs>
         <w:spacing w:after="0" w:line="240" w:lineRule="auto"/>
-        <w:rPr>
-          <w:rFonts w:ascii="Times New Roman" w:eastAsia="Times New Roman" w:hAnsi="Times New Roman" w:cs="Times New Roman"/>
-          <w:sz w:val="24"/>
+        <w:ind w:left="360"/>
+        <w:rPr>
+          <w:rFonts w:ascii="Times New Roman" w:eastAsia="Times New Roman" w:hAnsi="Times New Roman" w:cs="Times New Roman"/>
+          <w:sz w:val="20"/>
           <w:szCs w:val="24"/>
         </w:rPr>
       </w:pPr>
       <w:r>
         <w:rPr>
           <w:rFonts w:ascii="Times New Roman" w:eastAsia="Times New Roman" w:hAnsi="Times New Roman" w:cs="Times New Roman"/>
-          <w:sz w:val="24"/>
+          <w:sz w:val="20"/>
           <w:szCs w:val="24"/>
         </w:rPr>
         <w:t>Shrimp tempura, cream cheese, and spicy mayo in a reverse roll with tuna, baked and topped with hot sauce aand jalapenos</w:t>
@@ -1252,7 +1365,7 @@
           <w:rFonts w:ascii="Times New Roman" w:eastAsia="Times New Roman" w:hAnsi="Times New Roman" w:cs="Times New Roman"/>
           <w:b/>
           <w:bCs/>
-          <w:sz w:val="28"/>
+          <w:sz w:val="24"/>
           <w:szCs w:val="36"/>
         </w:rPr>
       </w:pPr>
@@ -1261,7 +1374,7 @@
           <w:rFonts w:ascii="Times New Roman" w:eastAsia="Times New Roman" w:hAnsi="Times New Roman" w:cs="Times New Roman"/>
           <w:b/>
           <w:bCs/>
-          <w:sz w:val="28"/>
+          <w:sz w:val="24"/>
           <w:szCs w:val="36"/>
         </w:rPr>
         <w:t>Sheila Maki</w:t>
@@ -1274,17 +1387,21 @@
           <w:numId w:val="12"/>
         </w:numPr>
         <w:shd w:val="clear" w:color="auto" w:fill="FFFFFF"/>
+        <w:tabs>
+          <w:tab w:val="clear" w:pos="720"/>
+        </w:tabs>
         <w:spacing w:after="0" w:line="240" w:lineRule="auto"/>
-        <w:rPr>
-          <w:rFonts w:ascii="Times New Roman" w:eastAsia="Times New Roman" w:hAnsi="Times New Roman" w:cs="Times New Roman"/>
-          <w:sz w:val="24"/>
+        <w:ind w:left="360"/>
+        <w:rPr>
+          <w:rFonts w:ascii="Times New Roman" w:eastAsia="Times New Roman" w:hAnsi="Times New Roman" w:cs="Times New Roman"/>
+          <w:sz w:val="20"/>
           <w:szCs w:val="24"/>
         </w:rPr>
       </w:pPr>
       <w:r>
         <w:rPr>
           <w:rFonts w:ascii="Times New Roman" w:eastAsia="Times New Roman" w:hAnsi="Times New Roman" w:cs="Times New Roman"/>
-          <w:sz w:val="24"/>
+          <w:sz w:val="20"/>
           <w:szCs w:val="24"/>
         </w:rPr>
         <w:t>Green Plate</w:t>
@@ -1297,17 +1414,21 @@
           <w:numId w:val="12"/>
         </w:numPr>
         <w:shd w:val="clear" w:color="auto" w:fill="FFFFFF"/>
+        <w:tabs>
+          <w:tab w:val="clear" w:pos="720"/>
+        </w:tabs>
         <w:spacing w:after="0" w:line="240" w:lineRule="auto"/>
-        <w:rPr>
-          <w:rFonts w:ascii="Times New Roman" w:eastAsia="Times New Roman" w:hAnsi="Times New Roman" w:cs="Times New Roman"/>
-          <w:sz w:val="24"/>
+        <w:ind w:left="360"/>
+        <w:rPr>
+          <w:rFonts w:ascii="Times New Roman" w:eastAsia="Times New Roman" w:hAnsi="Times New Roman" w:cs="Times New Roman"/>
+          <w:sz w:val="20"/>
           <w:szCs w:val="24"/>
         </w:rPr>
       </w:pPr>
       <w:r>
         <w:rPr>
           <w:rFonts w:ascii="Times New Roman" w:eastAsia="Times New Roman" w:hAnsi="Times New Roman" w:cs="Times New Roman"/>
-          <w:sz w:val="24"/>
+          <w:sz w:val="20"/>
           <w:szCs w:val="24"/>
         </w:rPr>
         <w:t>Spicy</w:t>
@@ -1320,17 +1441,21 @@
           <w:numId w:val="12"/>
         </w:numPr>
         <w:shd w:val="clear" w:color="auto" w:fill="FFFFFF"/>
+        <w:tabs>
+          <w:tab w:val="clear" w:pos="720"/>
+        </w:tabs>
         <w:spacing w:after="0" w:line="240" w:lineRule="auto"/>
-        <w:rPr>
-          <w:rFonts w:ascii="Times New Roman" w:eastAsia="Times New Roman" w:hAnsi="Times New Roman" w:cs="Times New Roman"/>
-          <w:sz w:val="24"/>
+        <w:ind w:left="360"/>
+        <w:rPr>
+          <w:rFonts w:ascii="Times New Roman" w:eastAsia="Times New Roman" w:hAnsi="Times New Roman" w:cs="Times New Roman"/>
+          <w:sz w:val="20"/>
           <w:szCs w:val="24"/>
         </w:rPr>
       </w:pPr>
       <w:r>
         <w:rPr>
           <w:rFonts w:ascii="Times New Roman" w:eastAsia="Times New Roman" w:hAnsi="Times New Roman" w:cs="Times New Roman"/>
-          <w:sz w:val="24"/>
+          <w:sz w:val="20"/>
           <w:szCs w:val="24"/>
         </w:rPr>
         <w:t>Butterfish, crab stick, avocado, masago and spicy mayo in a reverse roll layered with tempura drops and seasoned sweet soy</w:t>
@@ -1345,7 +1470,7 @@
           <w:rFonts w:ascii="Times New Roman" w:eastAsia="Times New Roman" w:hAnsi="Times New Roman" w:cs="Times New Roman"/>
           <w:b/>
           <w:bCs/>
-          <w:sz w:val="28"/>
+          <w:sz w:val="24"/>
           <w:szCs w:val="36"/>
         </w:rPr>
       </w:pPr>
@@ -1354,7 +1479,7 @@
           <w:rFonts w:ascii="Times New Roman" w:eastAsia="Times New Roman" w:hAnsi="Times New Roman" w:cs="Times New Roman"/>
           <w:b/>
           <w:bCs/>
-          <w:sz w:val="28"/>
+          <w:sz w:val="24"/>
           <w:szCs w:val="36"/>
         </w:rPr>
         <w:t>Volcano Roll</w:t>
@@ -1367,17 +1492,21 @@
           <w:numId w:val="13"/>
         </w:numPr>
         <w:shd w:val="clear" w:color="auto" w:fill="FFFFFF"/>
+        <w:tabs>
+          <w:tab w:val="clear" w:pos="720"/>
+        </w:tabs>
         <w:spacing w:after="0" w:line="240" w:lineRule="auto"/>
-        <w:rPr>
-          <w:rFonts w:ascii="Times New Roman" w:eastAsia="Times New Roman" w:hAnsi="Times New Roman" w:cs="Times New Roman"/>
-          <w:sz w:val="24"/>
+        <w:ind w:left="360"/>
+        <w:rPr>
+          <w:rFonts w:ascii="Times New Roman" w:eastAsia="Times New Roman" w:hAnsi="Times New Roman" w:cs="Times New Roman"/>
+          <w:sz w:val="20"/>
           <w:szCs w:val="24"/>
         </w:rPr>
       </w:pPr>
       <w:r>
         <w:rPr>
           <w:rFonts w:ascii="Times New Roman" w:eastAsia="Times New Roman" w:hAnsi="Times New Roman" w:cs="Times New Roman"/>
-          <w:sz w:val="24"/>
+          <w:sz w:val="20"/>
           <w:szCs w:val="24"/>
         </w:rPr>
         <w:t>Green Plate</w:t>
@@ -1390,17 +1519,21 @@
           <w:numId w:val="13"/>
         </w:numPr>
         <w:shd w:val="clear" w:color="auto" w:fill="FFFFFF"/>
+        <w:tabs>
+          <w:tab w:val="clear" w:pos="720"/>
+        </w:tabs>
         <w:spacing w:after="0" w:line="240" w:lineRule="auto"/>
-        <w:rPr>
-          <w:rFonts w:ascii="Times New Roman" w:eastAsia="Times New Roman" w:hAnsi="Times New Roman" w:cs="Times New Roman"/>
-          <w:sz w:val="24"/>
+        <w:ind w:left="360"/>
+        <w:rPr>
+          <w:rFonts w:ascii="Times New Roman" w:eastAsia="Times New Roman" w:hAnsi="Times New Roman" w:cs="Times New Roman"/>
+          <w:sz w:val="20"/>
           <w:szCs w:val="24"/>
         </w:rPr>
       </w:pPr>
       <w:r>
         <w:rPr>
           <w:rFonts w:ascii="Times New Roman" w:eastAsia="Times New Roman" w:hAnsi="Times New Roman" w:cs="Times New Roman"/>
-          <w:sz w:val="24"/>
+          <w:sz w:val="20"/>
           <w:szCs w:val="24"/>
         </w:rPr>
         <w:t>Spicy</w:t>
@@ -1413,33 +1546,27 @@
           <w:numId w:val="13"/>
         </w:numPr>
         <w:shd w:val="clear" w:color="auto" w:fill="FFFFFF"/>
+        <w:tabs>
+          <w:tab w:val="clear" w:pos="720"/>
+        </w:tabs>
         <w:spacing w:after="0" w:line="240" w:lineRule="auto"/>
-        <w:rPr>
-          <w:rFonts w:ascii="Times New Roman" w:eastAsia="Times New Roman" w:hAnsi="Times New Roman" w:cs="Times New Roman"/>
-          <w:sz w:val="24"/>
-          <w:szCs w:val="24"/>
+        <w:ind w:left="360"/>
+        <w:rPr>
+          <w:rFonts w:ascii="Times New Roman" w:hAnsi="Times New Roman" w:cs="Times New Roman"/>
         </w:rPr>
       </w:pPr>
       <w:r>
         <w:rPr>
           <w:rFonts w:ascii="Times New Roman" w:eastAsia="Times New Roman" w:hAnsi="Times New Roman" w:cs="Times New Roman"/>
-          <w:sz w:val="24"/>
+          <w:sz w:val="20"/>
           <w:szCs w:val="24"/>
         </w:rPr>
         <w:t>Crab stick, avocado and cream cheese rolled and covered with a unique spicy lava sauce</w:t>
       </w:r>
     </w:p>
-    <w:p>
-      <w:pPr>
-        <w:spacing w:after="0" w:line="240" w:lineRule="auto"/>
-        <w:rPr>
-          <w:rFonts w:ascii="Times New Roman" w:hAnsi="Times New Roman" w:cs="Times New Roman"/>
-        </w:rPr>
-      </w:pPr>
-    </w:p>
     <w:sectPr>
-      <w:pgSz w:w="12240" w:h="15840"/>
-      <w:pgMar w:top="720" w:right="720" w:bottom="720" w:left="720" w:header="720" w:footer="720" w:gutter="0"/>
+      <w:pgSz w:w="12240" w:h="15840" w:code="1"/>
+      <w:pgMar w:top="720" w:right="720" w:bottom="720" w:left="720" w:header="432" w:footer="432" w:gutter="0"/>
       <w:cols w:space="720"/>
       <w:docGrid w:linePitch="360"/>
     </w:sectPr>
@@ -1599,6 +1726,119 @@
     </w:lvl>
   </w:abstractNum>
   <w:abstractNum w:abstractNumId="1">
+    <w:nsid w:val="11BE4CE6"/>
+    <w:multiLevelType w:val="hybridMultilevel"/>
+    <w:tmpl w:val="B4A8350E"/>
+    <w:lvl w:ilvl="0" w:tplc="04090001">
+      <w:start w:val="1"/>
+      <w:numFmt w:val="bullet"/>
+      <w:lvlText w:val=""/>
+      <w:lvlJc w:val="left"/>
+      <w:pPr>
+        <w:ind w:left="720" w:hanging="360"/>
+      </w:pPr>
+      <w:rPr>
+        <w:rFonts w:ascii="Symbol" w:hAnsi="Symbol" w:hint="default"/>
+      </w:rPr>
+    </w:lvl>
+    <w:lvl w:ilvl="1" w:tplc="04090003" w:tentative="1">
+      <w:start w:val="1"/>
+      <w:numFmt w:val="bullet"/>
+      <w:lvlText w:val="o"/>
+      <w:lvlJc w:val="left"/>
+      <w:pPr>
+        <w:ind w:left="1440" w:hanging="360"/>
+      </w:pPr>
+      <w:rPr>
+        <w:rFonts w:ascii="Courier New" w:hAnsi="Courier New" w:cs="Courier New" w:hint="default"/>
+      </w:rPr>
+    </w:lvl>
+    <w:lvl w:ilvl="2" w:tplc="04090005" w:tentative="1">
+      <w:start w:val="1"/>
+      <w:numFmt w:val="bullet"/>
+      <w:lvlText w:val=""/>
+      <w:lvlJc w:val="left"/>
+      <w:pPr>
+        <w:ind w:left="2160" w:hanging="360"/>
+      </w:pPr>
+      <w:rPr>
+        <w:rFonts w:ascii="Wingdings" w:hAnsi="Wingdings" w:hint="default"/>
+      </w:rPr>
+    </w:lvl>
+    <w:lvl w:ilvl="3" w:tplc="04090001" w:tentative="1">
+      <w:start w:val="1"/>
+      <w:numFmt w:val="bullet"/>
+      <w:lvlText w:val=""/>
+      <w:lvlJc w:val="left"/>
+      <w:pPr>
+        <w:ind w:left="2880" w:hanging="360"/>
+      </w:pPr>
+      <w:rPr>
+        <w:rFonts w:ascii="Symbol" w:hAnsi="Symbol" w:hint="default"/>
+      </w:rPr>
+    </w:lvl>
+    <w:lvl w:ilvl="4" w:tplc="04090003" w:tentative="1">
+      <w:start w:val="1"/>
+      <w:numFmt w:val="bullet"/>
+      <w:lvlText w:val="o"/>
+      <w:lvlJc w:val="left"/>
+      <w:pPr>
+        <w:ind w:left="3600" w:hanging="360"/>
+      </w:pPr>
+      <w:rPr>
+        <w:rFonts w:ascii="Courier New" w:hAnsi="Courier New" w:cs="Courier New" w:hint="default"/>
+      </w:rPr>
+    </w:lvl>
+    <w:lvl w:ilvl="5" w:tplc="04090005" w:tentative="1">
+      <w:start w:val="1"/>
+      <w:numFmt w:val="bullet"/>
+      <w:lvlText w:val=""/>
+      <w:lvlJc w:val="left"/>
+      <w:pPr>
+        <w:ind w:left="4320" w:hanging="360"/>
+      </w:pPr>
+      <w:rPr>
+        <w:rFonts w:ascii="Wingdings" w:hAnsi="Wingdings" w:hint="default"/>
+      </w:rPr>
+    </w:lvl>
+    <w:lvl w:ilvl="6" w:tplc="04090001" w:tentative="1">
+      <w:start w:val="1"/>
+      <w:numFmt w:val="bullet"/>
+      <w:lvlText w:val=""/>
+      <w:lvlJc w:val="left"/>
+      <w:pPr>
+        <w:ind w:left="5040" w:hanging="360"/>
+      </w:pPr>
+      <w:rPr>
+        <w:rFonts w:ascii="Symbol" w:hAnsi="Symbol" w:hint="default"/>
+      </w:rPr>
+    </w:lvl>
+    <w:lvl w:ilvl="7" w:tplc="04090003" w:tentative="1">
+      <w:start w:val="1"/>
+      <w:numFmt w:val="bullet"/>
+      <w:lvlText w:val="o"/>
+      <w:lvlJc w:val="left"/>
+      <w:pPr>
+        <w:ind w:left="5760" w:hanging="360"/>
+      </w:pPr>
+      <w:rPr>
+        <w:rFonts w:ascii="Courier New" w:hAnsi="Courier New" w:cs="Courier New" w:hint="default"/>
+      </w:rPr>
+    </w:lvl>
+    <w:lvl w:ilvl="8" w:tplc="04090005" w:tentative="1">
+      <w:start w:val="1"/>
+      <w:numFmt w:val="bullet"/>
+      <w:lvlText w:val=""/>
+      <w:lvlJc w:val="left"/>
+      <w:pPr>
+        <w:ind w:left="6480" w:hanging="360"/>
+      </w:pPr>
+      <w:rPr>
+        <w:rFonts w:ascii="Wingdings" w:hAnsi="Wingdings" w:hint="default"/>
+      </w:rPr>
+    </w:lvl>
+  </w:abstractNum>
+  <w:abstractNum w:abstractNumId="2">
     <w:nsid w:val="1F437D52"/>
     <w:multiLevelType w:val="multilevel"/>
     <w:tmpl w:val="F01CEB2A"/>
@@ -1747,7 +1987,156 @@
       </w:rPr>
     </w:lvl>
   </w:abstractNum>
-  <w:abstractNum w:abstractNumId="2">
+  <w:abstractNum w:abstractNumId="3">
+    <w:nsid w:val="20174445"/>
+    <w:multiLevelType w:val="multilevel"/>
+    <w:tmpl w:val="ACE684C4"/>
+    <w:lvl w:ilvl="0">
+      <w:start w:val="1"/>
+      <w:numFmt w:val="bullet"/>
+      <w:lvlText w:val="o"/>
+      <w:lvlJc w:val="left"/>
+      <w:pPr>
+        <w:tabs>
+          <w:tab w:val="num" w:pos="720"/>
+        </w:tabs>
+        <w:ind w:left="720" w:hanging="360"/>
+      </w:pPr>
+      <w:rPr>
+        <w:rFonts w:ascii="Courier New" w:hAnsi="Courier New" w:cs="Courier New" w:hint="default"/>
+        <w:sz w:val="20"/>
+      </w:rPr>
+    </w:lvl>
+    <w:lvl w:ilvl="1">
+      <w:start w:val="1"/>
+      <w:numFmt w:val="bullet"/>
+      <w:lvlText w:val="o"/>
+      <w:lvlJc w:val="left"/>
+      <w:pPr>
+        <w:tabs>
+          <w:tab w:val="num" w:pos="1440"/>
+        </w:tabs>
+        <w:ind w:left="1440" w:hanging="360"/>
+      </w:pPr>
+      <w:rPr>
+        <w:rFonts w:ascii="Courier New" w:hAnsi="Courier New" w:hint="default"/>
+        <w:sz w:val="20"/>
+      </w:rPr>
+    </w:lvl>
+    <w:lvl w:ilvl="2" w:tentative="1">
+      <w:start w:val="1"/>
+      <w:numFmt w:val="bullet"/>
+      <w:lvlText w:val=""/>
+      <w:lvlJc w:val="left"/>
+      <w:pPr>
+        <w:tabs>
+          <w:tab w:val="num" w:pos="2160"/>
+        </w:tabs>
+        <w:ind w:left="2160" w:hanging="360"/>
+      </w:pPr>
+      <w:rPr>
+        <w:rFonts w:ascii="Wingdings" w:hAnsi="Wingdings" w:hint="default"/>
+        <w:sz w:val="20"/>
+      </w:rPr>
+    </w:lvl>
+    <w:lvl w:ilvl="3" w:tentative="1">
+      <w:start w:val="1"/>
+      <w:numFmt w:val="bullet"/>
+      <w:lvlText w:val=""/>
+      <w:lvlJc w:val="left"/>
+      <w:pPr>
+        <w:tabs>
+          <w:tab w:val="num" w:pos="2880"/>
+        </w:tabs>
+        <w:ind w:left="2880" w:hanging="360"/>
+      </w:pPr>
+      <w:rPr>
+        <w:rFonts w:ascii="Wingdings" w:hAnsi="Wingdings" w:hint="default"/>
+        <w:sz w:val="20"/>
+      </w:rPr>
+    </w:lvl>
+    <w:lvl w:ilvl="4" w:tentative="1">
+      <w:start w:val="1"/>
+      <w:numFmt w:val="bullet"/>
+      <w:lvlText w:val=""/>
+      <w:lvlJc w:val="left"/>
+      <w:pPr>
+        <w:tabs>
+          <w:tab w:val="num" w:pos="3600"/>
+        </w:tabs>
+        <w:ind w:left="3600" w:hanging="360"/>
+      </w:pPr>
+      <w:rPr>
+        <w:rFonts w:ascii="Wingdings" w:hAnsi="Wingdings" w:hint="default"/>
+        <w:sz w:val="20"/>
+      </w:rPr>
+    </w:lvl>
+    <w:lvl w:ilvl="5" w:tentative="1">
+      <w:start w:val="1"/>
+      <w:numFmt w:val="bullet"/>
+      <w:lvlText w:val=""/>
+      <w:lvlJc w:val="left"/>
+      <w:pPr>
+        <w:tabs>
+          <w:tab w:val="num" w:pos="4320"/>
+        </w:tabs>
+        <w:ind w:left="4320" w:hanging="360"/>
+      </w:pPr>
+      <w:rPr>
+        <w:rFonts w:ascii="Wingdings" w:hAnsi="Wingdings" w:hint="default"/>
+        <w:sz w:val="20"/>
+      </w:rPr>
+    </w:lvl>
+    <w:lvl w:ilvl="6" w:tentative="1">
+      <w:start w:val="1"/>
+      <w:numFmt w:val="bullet"/>
+      <w:lvlText w:val=""/>
+      <w:lvlJc w:val="left"/>
+      <w:pPr>
+        <w:tabs>
+          <w:tab w:val="num" w:pos="5040"/>
+        </w:tabs>
+        <w:ind w:left="5040" w:hanging="360"/>
+      </w:pPr>
+      <w:rPr>
+        <w:rFonts w:ascii="Wingdings" w:hAnsi="Wingdings" w:hint="default"/>
+        <w:sz w:val="20"/>
+      </w:rPr>
+    </w:lvl>
+    <w:lvl w:ilvl="7" w:tentative="1">
+      <w:start w:val="1"/>
+      <w:numFmt w:val="bullet"/>
+      <w:lvlText w:val=""/>
+      <w:lvlJc w:val="left"/>
+      <w:pPr>
+        <w:tabs>
+          <w:tab w:val="num" w:pos="5760"/>
+        </w:tabs>
+        <w:ind w:left="5760" w:hanging="360"/>
+      </w:pPr>
+      <w:rPr>
+        <w:rFonts w:ascii="Wingdings" w:hAnsi="Wingdings" w:hint="default"/>
+        <w:sz w:val="20"/>
+      </w:rPr>
+    </w:lvl>
+    <w:lvl w:ilvl="8" w:tentative="1">
+      <w:start w:val="1"/>
+      <w:numFmt w:val="bullet"/>
+      <w:lvlText w:val=""/>
+      <w:lvlJc w:val="left"/>
+      <w:pPr>
+        <w:tabs>
+          <w:tab w:val="num" w:pos="6480"/>
+        </w:tabs>
+        <w:ind w:left="6480" w:hanging="360"/>
+      </w:pPr>
+      <w:rPr>
+        <w:rFonts w:ascii="Wingdings" w:hAnsi="Wingdings" w:hint="default"/>
+        <w:sz w:val="20"/>
+      </w:rPr>
+    </w:lvl>
+  </w:abstractNum>
+  <w:abstractNum w:abstractNumId="4">
     <w:nsid w:val="2458043D"/>
     <w:multiLevelType w:val="multilevel"/>
     <w:tmpl w:val="8A6615C6"/>
@@ -1896,7 +2285,7 @@
       </w:rPr>
     </w:lvl>
   </w:abstractNum>
-  <w:abstractNum w:abstractNumId="3">
+  <w:abstractNum w:abstractNumId="5">
     <w:nsid w:val="264C715A"/>
     <w:multiLevelType w:val="multilevel"/>
     <w:tmpl w:val="B362361A"/>
@@ -2045,7 +2434,7 @@
       </w:rPr>
     </w:lvl>
   </w:abstractNum>
-  <w:abstractNum w:abstractNumId="4">
+  <w:abstractNum w:abstractNumId="6">
     <w:nsid w:val="2C8D69AA"/>
     <w:multiLevelType w:val="multilevel"/>
     <w:tmpl w:val="BDB0B8C4"/>
@@ -2194,7 +2583,7 @@
       </w:rPr>
     </w:lvl>
   </w:abstractNum>
-  <w:abstractNum w:abstractNumId="5">
+  <w:abstractNum w:abstractNumId="7">
     <w:nsid w:val="2F835FFD"/>
     <w:multiLevelType w:val="multilevel"/>
     <w:tmpl w:val="67746B10"/>
@@ -2343,7 +2732,156 @@
       </w:rPr>
     </w:lvl>
   </w:abstractNum>
-  <w:abstractNum w:abstractNumId="6">
+  <w:abstractNum w:abstractNumId="8">
+    <w:nsid w:val="325B0EC7"/>
+    <w:multiLevelType w:val="multilevel"/>
+    <w:tmpl w:val="344CC9F2"/>
+    <w:lvl w:ilvl="0">
+      <w:start w:val="1"/>
+      <w:numFmt w:val="bullet"/>
+      <w:lvlText w:val=""/>
+      <w:lvlJc w:val="left"/>
+      <w:pPr>
+        <w:tabs>
+          <w:tab w:val="num" w:pos="720"/>
+        </w:tabs>
+        <w:ind w:left="720" w:hanging="360"/>
+      </w:pPr>
+      <w:rPr>
+        <w:rFonts w:ascii="Symbol" w:hAnsi="Symbol" w:hint="default"/>
+        <w:sz w:val="20"/>
+      </w:rPr>
+    </w:lvl>
+    <w:lvl w:ilvl="1">
+      <w:start w:val="1"/>
+      <w:numFmt w:val="bullet"/>
+      <w:lvlText w:val="o"/>
+      <w:lvlJc w:val="left"/>
+      <w:pPr>
+        <w:tabs>
+          <w:tab w:val="num" w:pos="1440"/>
+        </w:tabs>
+        <w:ind w:left="1440" w:hanging="360"/>
+      </w:pPr>
+      <w:rPr>
+        <w:rFonts w:ascii="Courier New" w:hAnsi="Courier New" w:hint="default"/>
+        <w:sz w:val="20"/>
+      </w:rPr>
+    </w:lvl>
+    <w:lvl w:ilvl="2" w:tentative="1">
+      <w:start w:val="1"/>
+      <w:numFmt w:val="bullet"/>
+      <w:lvlText w:val=""/>
+      <w:lvlJc w:val="left"/>
+      <w:pPr>
+        <w:tabs>
+          <w:tab w:val="num" w:pos="2160"/>
+        </w:tabs>
+        <w:ind w:left="2160" w:hanging="360"/>
+      </w:pPr>
+      <w:rPr>
+        <w:rFonts w:ascii="Wingdings" w:hAnsi="Wingdings" w:hint="default"/>
+        <w:sz w:val="20"/>
+      </w:rPr>
+    </w:lvl>
+    <w:lvl w:ilvl="3" w:tentative="1">
+      <w:start w:val="1"/>
+      <w:numFmt w:val="bullet"/>
+      <w:lvlText w:val=""/>
+      <w:lvlJc w:val="left"/>
+      <w:pPr>
+        <w:tabs>
+          <w:tab w:val="num" w:pos="2880"/>
+        </w:tabs>
+        <w:ind w:left="2880" w:hanging="360"/>
+      </w:pPr>
+      <w:rPr>
+        <w:rFonts w:ascii="Wingdings" w:hAnsi="Wingdings" w:hint="default"/>
+        <w:sz w:val="20"/>
+      </w:rPr>
+    </w:lvl>
+    <w:lvl w:ilvl="4" w:tentative="1">
+      <w:start w:val="1"/>
+      <w:numFmt w:val="bullet"/>
+      <w:lvlText w:val=""/>
+      <w:lvlJc w:val="left"/>
+      <w:pPr>
+        <w:tabs>
+          <w:tab w:val="num" w:pos="3600"/>
+        </w:tabs>
+        <w:ind w:left="3600" w:hanging="360"/>
+      </w:pPr>
+      <w:rPr>
+        <w:rFonts w:ascii="Wingdings" w:hAnsi="Wingdings" w:hint="default"/>
+        <w:sz w:val="20"/>
+      </w:rPr>
+    </w:lvl>
+    <w:lvl w:ilvl="5" w:tentative="1">
+      <w:start w:val="1"/>
+      <w:numFmt w:val="bullet"/>
+      <w:lvlText w:val=""/>
+      <w:lvlJc w:val="left"/>
+      <w:pPr>
+        <w:tabs>
+          <w:tab w:val="num" w:pos="4320"/>
+        </w:tabs>
+        <w:ind w:left="4320" w:hanging="360"/>
+      </w:pPr>
+      <w:rPr>
+        <w:rFonts w:ascii="Wingdings" w:hAnsi="Wingdings" w:hint="default"/>
+        <w:sz w:val="20"/>
+      </w:rPr>
+    </w:lvl>
+    <w:lvl w:ilvl="6" w:tentative="1">
+      <w:start w:val="1"/>
+      <w:numFmt w:val="bullet"/>
+      <w:lvlText w:val=""/>
+      <w:lvlJc w:val="left"/>
+      <w:pPr>
+        <w:tabs>
+          <w:tab w:val="num" w:pos="5040"/>
+        </w:tabs>
+        <w:ind w:left="5040" w:hanging="360"/>
+      </w:pPr>
+      <w:rPr>
+        <w:rFonts w:ascii="Wingdings" w:hAnsi="Wingdings" w:hint="default"/>
+        <w:sz w:val="20"/>
+      </w:rPr>
+    </w:lvl>
+    <w:lvl w:ilvl="7" w:tentative="1">
+      <w:start w:val="1"/>
+      <w:numFmt w:val="bullet"/>
+      <w:lvlText w:val=""/>
+      <w:lvlJc w:val="left"/>
+      <w:pPr>
+        <w:tabs>
+          <w:tab w:val="num" w:pos="5760"/>
+        </w:tabs>
+        <w:ind w:left="5760" w:hanging="360"/>
+      </w:pPr>
+      <w:rPr>
+        <w:rFonts w:ascii="Wingdings" w:hAnsi="Wingdings" w:hint="default"/>
+        <w:sz w:val="20"/>
+      </w:rPr>
+    </w:lvl>
+    <w:lvl w:ilvl="8" w:tentative="1">
+      <w:start w:val="1"/>
+      <w:numFmt w:val="bullet"/>
+      <w:lvlText w:val=""/>
+      <w:lvlJc w:val="left"/>
+      <w:pPr>
+        <w:tabs>
+          <w:tab w:val="num" w:pos="6480"/>
+        </w:tabs>
+        <w:ind w:left="6480" w:hanging="360"/>
+      </w:pPr>
+      <w:rPr>
+        <w:rFonts w:ascii="Wingdings" w:hAnsi="Wingdings" w:hint="default"/>
+        <w:sz w:val="20"/>
+      </w:rPr>
+    </w:lvl>
+  </w:abstractNum>
+  <w:abstractNum w:abstractNumId="9">
     <w:nsid w:val="34E85E97"/>
     <w:multiLevelType w:val="multilevel"/>
     <w:tmpl w:val="48288DC2"/>
@@ -2492,7 +3030,120 @@
       </w:rPr>
     </w:lvl>
   </w:abstractNum>
-  <w:abstractNum w:abstractNumId="7">
+  <w:abstractNum w:abstractNumId="10">
+    <w:nsid w:val="389D0EE4"/>
+    <w:multiLevelType w:val="hybridMultilevel"/>
+    <w:tmpl w:val="FDD2E4EA"/>
+    <w:lvl w:ilvl="0" w:tplc="04090001">
+      <w:start w:val="1"/>
+      <w:numFmt w:val="bullet"/>
+      <w:lvlText w:val=""/>
+      <w:lvlJc w:val="left"/>
+      <w:pPr>
+        <w:ind w:left="720" w:hanging="360"/>
+      </w:pPr>
+      <w:rPr>
+        <w:rFonts w:ascii="Symbol" w:hAnsi="Symbol" w:hint="default"/>
+      </w:rPr>
+    </w:lvl>
+    <w:lvl w:ilvl="1" w:tplc="04090003" w:tentative="1">
+      <w:start w:val="1"/>
+      <w:numFmt w:val="bullet"/>
+      <w:lvlText w:val="o"/>
+      <w:lvlJc w:val="left"/>
+      <w:pPr>
+        <w:ind w:left="1440" w:hanging="360"/>
+      </w:pPr>
+      <w:rPr>
+        <w:rFonts w:ascii="Courier New" w:hAnsi="Courier New" w:cs="Courier New" w:hint="default"/>
+      </w:rPr>
+    </w:lvl>
+    <w:lvl w:ilvl="2" w:tplc="04090005" w:tentative="1">
+      <w:start w:val="1"/>
+      <w:numFmt w:val="bullet"/>
+      <w:lvlText w:val=""/>
+      <w:lvlJc w:val="left"/>
+      <w:pPr>
+        <w:ind w:left="2160" w:hanging="360"/>
+      </w:pPr>
+      <w:rPr>
+        <w:rFonts w:ascii="Wingdings" w:hAnsi="Wingdings" w:hint="default"/>
+      </w:rPr>
+    </w:lvl>
+    <w:lvl w:ilvl="3" w:tplc="04090001" w:tentative="1">
+      <w:start w:val="1"/>
+      <w:numFmt w:val="bullet"/>
+      <w:lvlText w:val=""/>
+      <w:lvlJc w:val="left"/>
+      <w:pPr>
+        <w:ind w:left="2880" w:hanging="360"/>
+      </w:pPr>
+      <w:rPr>
+        <w:rFonts w:ascii="Symbol" w:hAnsi="Symbol" w:hint="default"/>
+      </w:rPr>
+    </w:lvl>
+    <w:lvl w:ilvl="4" w:tplc="04090003" w:tentative="1">
+      <w:start w:val="1"/>
+      <w:numFmt w:val="bullet"/>
+      <w:lvlText w:val="o"/>
+      <w:lvlJc w:val="left"/>
+      <w:pPr>
+        <w:ind w:left="3600" w:hanging="360"/>
+      </w:pPr>
+      <w:rPr>
+        <w:rFonts w:ascii="Courier New" w:hAnsi="Courier New" w:cs="Courier New" w:hint="default"/>
+      </w:rPr>
+    </w:lvl>
+    <w:lvl w:ilvl="5" w:tplc="04090005" w:tentative="1">
+      <w:start w:val="1"/>
+      <w:numFmt w:val="bullet"/>
+      <w:lvlText w:val=""/>
+      <w:lvlJc w:val="left"/>
+      <w:pPr>
+        <w:ind w:left="4320" w:hanging="360"/>
+      </w:pPr>
+      <w:rPr>
+        <w:rFonts w:ascii="Wingdings" w:hAnsi="Wingdings" w:hint="default"/>
+      </w:rPr>
+    </w:lvl>
+    <w:lvl w:ilvl="6" w:tplc="04090001" w:tentative="1">
+      <w:start w:val="1"/>
+      <w:numFmt w:val="bullet"/>
+      <w:lvlText w:val=""/>
+      <w:lvlJc w:val="left"/>
+      <w:pPr>
+        <w:ind w:left="5040" w:hanging="360"/>
+      </w:pPr>
+      <w:rPr>
+        <w:rFonts w:ascii="Symbol" w:hAnsi="Symbol" w:hint="default"/>
+      </w:rPr>
+    </w:lvl>
+    <w:lvl w:ilvl="7" w:tplc="04090003" w:tentative="1">
+      <w:start w:val="1"/>
+      <w:numFmt w:val="bullet"/>
+      <w:lvlText w:val="o"/>
+      <w:lvlJc w:val="left"/>
+      <w:pPr>
+        <w:ind w:left="5760" w:hanging="360"/>
+      </w:pPr>
+      <w:rPr>
+        <w:rFonts w:ascii="Courier New" w:hAnsi="Courier New" w:cs="Courier New" w:hint="default"/>
+      </w:rPr>
+    </w:lvl>
+    <w:lvl w:ilvl="8" w:tplc="04090005" w:tentative="1">
+      <w:start w:val="1"/>
+      <w:numFmt w:val="bullet"/>
+      <w:lvlText w:val=""/>
+      <w:lvlJc w:val="left"/>
+      <w:pPr>
+        <w:ind w:left="6480" w:hanging="360"/>
+      </w:pPr>
+      <w:rPr>
+        <w:rFonts w:ascii="Wingdings" w:hAnsi="Wingdings" w:hint="default"/>
+      </w:rPr>
+    </w:lvl>
+  </w:abstractNum>
+  <w:abstractNum w:abstractNumId="11">
     <w:nsid w:val="3D2B5364"/>
     <w:multiLevelType w:val="multilevel"/>
     <w:tmpl w:val="B06EE194"/>
@@ -2641,7 +3292,120 @@
       </w:rPr>
     </w:lvl>
   </w:abstractNum>
-  <w:abstractNum w:abstractNumId="8">
+  <w:abstractNum w:abstractNumId="12">
+    <w:nsid w:val="3F96156B"/>
+    <w:multiLevelType w:val="hybridMultilevel"/>
+    <w:tmpl w:val="E244EF5E"/>
+    <w:lvl w:ilvl="0" w:tplc="04090001">
+      <w:start w:val="1"/>
+      <w:numFmt w:val="bullet"/>
+      <w:lvlText w:val=""/>
+      <w:lvlJc w:val="left"/>
+      <w:pPr>
+        <w:ind w:left="720" w:hanging="360"/>
+      </w:pPr>
+      <w:rPr>
+        <w:rFonts w:ascii="Symbol" w:hAnsi="Symbol" w:hint="default"/>
+      </w:rPr>
+    </w:lvl>
+    <w:lvl w:ilvl="1" w:tplc="04090003" w:tentative="1">
+      <w:start w:val="1"/>
+      <w:numFmt w:val="bullet"/>
+      <w:lvlText w:val="o"/>
+      <w:lvlJc w:val="left"/>
+      <w:pPr>
+        <w:ind w:left="1440" w:hanging="360"/>
+      </w:pPr>
+      <w:rPr>
+        <w:rFonts w:ascii="Courier New" w:hAnsi="Courier New" w:cs="Courier New" w:hint="default"/>
+      </w:rPr>
+    </w:lvl>
+    <w:lvl w:ilvl="2" w:tplc="04090005" w:tentative="1">
+      <w:start w:val="1"/>
+      <w:numFmt w:val="bullet"/>
+      <w:lvlText w:val=""/>
+      <w:lvlJc w:val="left"/>
+      <w:pPr>
+        <w:ind w:left="2160" w:hanging="360"/>
+      </w:pPr>
+      <w:rPr>
+        <w:rFonts w:ascii="Wingdings" w:hAnsi="Wingdings" w:hint="default"/>
+      </w:rPr>
+    </w:lvl>
+    <w:lvl w:ilvl="3" w:tplc="04090001" w:tentative="1">
+      <w:start w:val="1"/>
+      <w:numFmt w:val="bullet"/>
+      <w:lvlText w:val=""/>
+      <w:lvlJc w:val="left"/>
+      <w:pPr>
+        <w:ind w:left="2880" w:hanging="360"/>
+      </w:pPr>
+      <w:rPr>
+        <w:rFonts w:ascii="Symbol" w:hAnsi="Symbol" w:hint="default"/>
+      </w:rPr>
+    </w:lvl>
+    <w:lvl w:ilvl="4" w:tplc="04090003" w:tentative="1">
+      <w:start w:val="1"/>
+      <w:numFmt w:val="bullet"/>
+      <w:lvlText w:val="o"/>
+      <w:lvlJc w:val="left"/>
+      <w:pPr>
+        <w:ind w:left="3600" w:hanging="360"/>
+      </w:pPr>
+      <w:rPr>
+        <w:rFonts w:ascii="Courier New" w:hAnsi="Courier New" w:cs="Courier New" w:hint="default"/>
+      </w:rPr>
+    </w:lvl>
+    <w:lvl w:ilvl="5" w:tplc="04090005" w:tentative="1">
+      <w:start w:val="1"/>
+      <w:numFmt w:val="bullet"/>
+      <w:lvlText w:val=""/>
+      <w:lvlJc w:val="left"/>
+      <w:pPr>
+        <w:ind w:left="4320" w:hanging="360"/>
+      </w:pPr>
+      <w:rPr>
+        <w:rFonts w:ascii="Wingdings" w:hAnsi="Wingdings" w:hint="default"/>
+      </w:rPr>
+    </w:lvl>
+    <w:lvl w:ilvl="6" w:tplc="04090001" w:tentative="1">
+      <w:start w:val="1"/>
+      <w:numFmt w:val="bullet"/>
+      <w:lvlText w:val=""/>
+      <w:lvlJc w:val="left"/>
+      <w:pPr>
+        <w:ind w:left="5040" w:hanging="360"/>
+      </w:pPr>
+      <w:rPr>
+        <w:rFonts w:ascii="Symbol" w:hAnsi="Symbol" w:hint="default"/>
+      </w:rPr>
+    </w:lvl>
+    <w:lvl w:ilvl="7" w:tplc="04090003" w:tentative="1">
+      <w:start w:val="1"/>
+      <w:numFmt w:val="bullet"/>
+      <w:lvlText w:val="o"/>
+      <w:lvlJc w:val="left"/>
+      <w:pPr>
+        <w:ind w:left="5760" w:hanging="360"/>
+      </w:pPr>
+      <w:rPr>
+        <w:rFonts w:ascii="Courier New" w:hAnsi="Courier New" w:cs="Courier New" w:hint="default"/>
+      </w:rPr>
+    </w:lvl>
+    <w:lvl w:ilvl="8" w:tplc="04090005" w:tentative="1">
+      <w:start w:val="1"/>
+      <w:numFmt w:val="bullet"/>
+      <w:lvlText w:val=""/>
+      <w:lvlJc w:val="left"/>
+      <w:pPr>
+        <w:ind w:left="6480" w:hanging="360"/>
+      </w:pPr>
+      <w:rPr>
+        <w:rFonts w:ascii="Wingdings" w:hAnsi="Wingdings" w:hint="default"/>
+      </w:rPr>
+    </w:lvl>
+  </w:abstractNum>
+  <w:abstractNum w:abstractNumId="13">
     <w:nsid w:val="44037246"/>
     <w:multiLevelType w:val="multilevel"/>
     <w:tmpl w:val="76F8A484"/>
@@ -2790,7 +3554,7 @@
       </w:rPr>
     </w:lvl>
   </w:abstractNum>
-  <w:abstractNum w:abstractNumId="9">
+  <w:abstractNum w:abstractNumId="14">
     <w:nsid w:val="45E77B66"/>
     <w:multiLevelType w:val="multilevel"/>
     <w:tmpl w:val="98E8A85C"/>
@@ -2939,7 +3703,7 @@
       </w:rPr>
     </w:lvl>
   </w:abstractNum>
-  <w:abstractNum w:abstractNumId="10">
+  <w:abstractNum w:abstractNumId="15">
     <w:nsid w:val="464F10DC"/>
     <w:multiLevelType w:val="multilevel"/>
     <w:tmpl w:val="D7DC9F12"/>
@@ -3088,7 +3852,120 @@
       </w:rPr>
     </w:lvl>
   </w:abstractNum>
-  <w:abstractNum w:abstractNumId="11">
+  <w:abstractNum w:abstractNumId="16">
+    <w:nsid w:val="489241B2"/>
+    <w:multiLevelType w:val="hybridMultilevel"/>
+    <w:tmpl w:val="078E3A4E"/>
+    <w:lvl w:ilvl="0" w:tplc="04090001">
+      <w:start w:val="1"/>
+      <w:numFmt w:val="bullet"/>
+      <w:lvlText w:val=""/>
+      <w:lvlJc w:val="left"/>
+      <w:pPr>
+        <w:ind w:left="720" w:hanging="360"/>
+      </w:pPr>
+      <w:rPr>
+        <w:rFonts w:ascii="Symbol" w:hAnsi="Symbol" w:hint="default"/>
+      </w:rPr>
+    </w:lvl>
+    <w:lvl w:ilvl="1" w:tplc="04090003" w:tentative="1">
+      <w:start w:val="1"/>
+      <w:numFmt w:val="bullet"/>
+      <w:lvlText w:val="o"/>
+      <w:lvlJc w:val="left"/>
+      <w:pPr>
+        <w:ind w:left="1440" w:hanging="360"/>
+      </w:pPr>
+      <w:rPr>
+        <w:rFonts w:ascii="Courier New" w:hAnsi="Courier New" w:cs="Courier New" w:hint="default"/>
+      </w:rPr>
+    </w:lvl>
+    <w:lvl w:ilvl="2" w:tplc="04090005" w:tentative="1">
+      <w:start w:val="1"/>
+      <w:numFmt w:val="bullet"/>
+      <w:lvlText w:val=""/>
+      <w:lvlJc w:val="left"/>
+      <w:pPr>
+        <w:ind w:left="2160" w:hanging="360"/>
+      </w:pPr>
+      <w:rPr>
+        <w:rFonts w:ascii="Wingdings" w:hAnsi="Wingdings" w:hint="default"/>
+      </w:rPr>
+    </w:lvl>
+    <w:lvl w:ilvl="3" w:tplc="04090001" w:tentative="1">
+      <w:start w:val="1"/>
+      <w:numFmt w:val="bullet"/>
+      <w:lvlText w:val=""/>
+      <w:lvlJc w:val="left"/>
+      <w:pPr>
+        <w:ind w:left="2880" w:hanging="360"/>
+      </w:pPr>
+      <w:rPr>
+        <w:rFonts w:ascii="Symbol" w:hAnsi="Symbol" w:hint="default"/>
+      </w:rPr>
+    </w:lvl>
+    <w:lvl w:ilvl="4" w:tplc="04090003" w:tentative="1">
+      <w:start w:val="1"/>
+      <w:numFmt w:val="bullet"/>
+      <w:lvlText w:val="o"/>
+      <w:lvlJc w:val="left"/>
+      <w:pPr>
+        <w:ind w:left="3600" w:hanging="360"/>
+      </w:pPr>
+      <w:rPr>
+        <w:rFonts w:ascii="Courier New" w:hAnsi="Courier New" w:cs="Courier New" w:hint="default"/>
+      </w:rPr>
+    </w:lvl>
+    <w:lvl w:ilvl="5" w:tplc="04090005" w:tentative="1">
+      <w:start w:val="1"/>
+      <w:numFmt w:val="bullet"/>
+      <w:lvlText w:val=""/>
+      <w:lvlJc w:val="left"/>
+      <w:pPr>
+        <w:ind w:left="4320" w:hanging="360"/>
+      </w:pPr>
+      <w:rPr>
+        <w:rFonts w:ascii="Wingdings" w:hAnsi="Wingdings" w:hint="default"/>
+      </w:rPr>
+    </w:lvl>
+    <w:lvl w:ilvl="6" w:tplc="04090001" w:tentative="1">
+      <w:start w:val="1"/>
+      <w:numFmt w:val="bullet"/>
+      <w:lvlText w:val=""/>
+      <w:lvlJc w:val="left"/>
+      <w:pPr>
+        <w:ind w:left="5040" w:hanging="360"/>
+      </w:pPr>
+      <w:rPr>
+        <w:rFonts w:ascii="Symbol" w:hAnsi="Symbol" w:hint="default"/>
+      </w:rPr>
+    </w:lvl>
+    <w:lvl w:ilvl="7" w:tplc="04090003" w:tentative="1">
+      <w:start w:val="1"/>
+      <w:numFmt w:val="bullet"/>
+      <w:lvlText w:val="o"/>
+      <w:lvlJc w:val="left"/>
+      <w:pPr>
+        <w:ind w:left="5760" w:hanging="360"/>
+      </w:pPr>
+      <w:rPr>
+        <w:rFonts w:ascii="Courier New" w:hAnsi="Courier New" w:cs="Courier New" w:hint="default"/>
+      </w:rPr>
+    </w:lvl>
+    <w:lvl w:ilvl="8" w:tplc="04090005" w:tentative="1">
+      <w:start w:val="1"/>
+      <w:numFmt w:val="bullet"/>
+      <w:lvlText w:val=""/>
+      <w:lvlJc w:val="left"/>
+      <w:pPr>
+        <w:ind w:left="6480" w:hanging="360"/>
+      </w:pPr>
+      <w:rPr>
+        <w:rFonts w:ascii="Wingdings" w:hAnsi="Wingdings" w:hint="default"/>
+      </w:rPr>
+    </w:lvl>
+  </w:abstractNum>
+  <w:abstractNum w:abstractNumId="17">
     <w:nsid w:val="51171669"/>
     <w:multiLevelType w:val="multilevel"/>
     <w:tmpl w:val="B88C5FF2"/>
@@ -3237,7 +4114,156 @@
       </w:rPr>
     </w:lvl>
   </w:abstractNum>
-  <w:abstractNum w:abstractNumId="12">
+  <w:abstractNum w:abstractNumId="18">
+    <w:nsid w:val="51C0702D"/>
+    <w:multiLevelType w:val="multilevel"/>
+    <w:tmpl w:val="344CC9F2"/>
+    <w:lvl w:ilvl="0">
+      <w:start w:val="1"/>
+      <w:numFmt w:val="bullet"/>
+      <w:lvlText w:val=""/>
+      <w:lvlJc w:val="left"/>
+      <w:pPr>
+        <w:tabs>
+          <w:tab w:val="num" w:pos="720"/>
+        </w:tabs>
+        <w:ind w:left="720" w:hanging="360"/>
+      </w:pPr>
+      <w:rPr>
+        <w:rFonts w:ascii="Symbol" w:hAnsi="Symbol" w:hint="default"/>
+        <w:sz w:val="20"/>
+      </w:rPr>
+    </w:lvl>
+    <w:lvl w:ilvl="1">
+      <w:start w:val="1"/>
+      <w:numFmt w:val="bullet"/>
+      <w:lvlText w:val="o"/>
+      <w:lvlJc w:val="left"/>
+      <w:pPr>
+        <w:tabs>
+          <w:tab w:val="num" w:pos="1440"/>
+        </w:tabs>
+        <w:ind w:left="1440" w:hanging="360"/>
+      </w:pPr>
+      <w:rPr>
+        <w:rFonts w:ascii="Courier New" w:hAnsi="Courier New" w:hint="default"/>
+        <w:sz w:val="20"/>
+      </w:rPr>
+    </w:lvl>
+    <w:lvl w:ilvl="2" w:tentative="1">
+      <w:start w:val="1"/>
+      <w:numFmt w:val="bullet"/>
+      <w:lvlText w:val=""/>
+      <w:lvlJc w:val="left"/>
+      <w:pPr>
+        <w:tabs>
+          <w:tab w:val="num" w:pos="2160"/>
+        </w:tabs>
+        <w:ind w:left="2160" w:hanging="360"/>
+      </w:pPr>
+      <w:rPr>
+        <w:rFonts w:ascii="Wingdings" w:hAnsi="Wingdings" w:hint="default"/>
+        <w:sz w:val="20"/>
+      </w:rPr>
+    </w:lvl>
+    <w:lvl w:ilvl="3" w:tentative="1">
+      <w:start w:val="1"/>
+      <w:numFmt w:val="bullet"/>
+      <w:lvlText w:val=""/>
+      <w:lvlJc w:val="left"/>
+      <w:pPr>
+        <w:tabs>
+          <w:tab w:val="num" w:pos="2880"/>
+        </w:tabs>
+        <w:ind w:left="2880" w:hanging="360"/>
+      </w:pPr>
+      <w:rPr>
+        <w:rFonts w:ascii="Wingdings" w:hAnsi="Wingdings" w:hint="default"/>
+        <w:sz w:val="20"/>
+      </w:rPr>
+    </w:lvl>
+    <w:lvl w:ilvl="4" w:tentative="1">
+      <w:start w:val="1"/>
+      <w:numFmt w:val="bullet"/>
+      <w:lvlText w:val=""/>
+      <w:lvlJc w:val="left"/>
+      <w:pPr>
+        <w:tabs>
+          <w:tab w:val="num" w:pos="3600"/>
+        </w:tabs>
+        <w:ind w:left="3600" w:hanging="360"/>
+      </w:pPr>
+      <w:rPr>
+        <w:rFonts w:ascii="Wingdings" w:hAnsi="Wingdings" w:hint="default"/>
+        <w:sz w:val="20"/>
+      </w:rPr>
+    </w:lvl>
+    <w:lvl w:ilvl="5" w:tentative="1">
+      <w:start w:val="1"/>
+      <w:numFmt w:val="bullet"/>
+      <w:lvlText w:val=""/>
+      <w:lvlJc w:val="left"/>
+      <w:pPr>
+        <w:tabs>
+          <w:tab w:val="num" w:pos="4320"/>
+        </w:tabs>
+        <w:ind w:left="4320" w:hanging="360"/>
+      </w:pPr>
+      <w:rPr>
+        <w:rFonts w:ascii="Wingdings" w:hAnsi="Wingdings" w:hint="default"/>
+        <w:sz w:val="20"/>
+      </w:rPr>
+    </w:lvl>
+    <w:lvl w:ilvl="6" w:tentative="1">
+      <w:start w:val="1"/>
+      <w:numFmt w:val="bullet"/>
+      <w:lvlText w:val=""/>
+      <w:lvlJc w:val="left"/>
+      <w:pPr>
+        <w:tabs>
+          <w:tab w:val="num" w:pos="5040"/>
+        </w:tabs>
+        <w:ind w:left="5040" w:hanging="360"/>
+      </w:pPr>
+      <w:rPr>
+        <w:rFonts w:ascii="Wingdings" w:hAnsi="Wingdings" w:hint="default"/>
+        <w:sz w:val="20"/>
+      </w:rPr>
+    </w:lvl>
+    <w:lvl w:ilvl="7" w:tentative="1">
+      <w:start w:val="1"/>
+      <w:numFmt w:val="bullet"/>
+      <w:lvlText w:val=""/>
+      <w:lvlJc w:val="left"/>
+      <w:pPr>
+        <w:tabs>
+          <w:tab w:val="num" w:pos="5760"/>
+        </w:tabs>
+        <w:ind w:left="5760" w:hanging="360"/>
+      </w:pPr>
+      <w:rPr>
+        <w:rFonts w:ascii="Wingdings" w:hAnsi="Wingdings" w:hint="default"/>
+        <w:sz w:val="20"/>
+      </w:rPr>
+    </w:lvl>
+    <w:lvl w:ilvl="8" w:tentative="1">
+      <w:start w:val="1"/>
+      <w:numFmt w:val="bullet"/>
+      <w:lvlText w:val=""/>
+      <w:lvlJc w:val="left"/>
+      <w:pPr>
+        <w:tabs>
+          <w:tab w:val="num" w:pos="6480"/>
+        </w:tabs>
+        <w:ind w:left="6480" w:hanging="360"/>
+      </w:pPr>
+      <w:rPr>
+        <w:rFonts w:ascii="Wingdings" w:hAnsi="Wingdings" w:hint="default"/>
+        <w:sz w:val="20"/>
+      </w:rPr>
+    </w:lvl>
+  </w:abstractNum>
+  <w:abstractNum w:abstractNumId="19">
     <w:nsid w:val="567812C8"/>
     <w:multiLevelType w:val="multilevel"/>
     <w:tmpl w:val="675A7B26"/>
@@ -3386,7 +4412,7 @@
       </w:rPr>
     </w:lvl>
   </w:abstractNum>
-  <w:abstractNum w:abstractNumId="13">
+  <w:abstractNum w:abstractNumId="20">
     <w:nsid w:val="57F64875"/>
     <w:multiLevelType w:val="multilevel"/>
     <w:tmpl w:val="E6C81388"/>
@@ -3535,7 +4561,233 @@
       </w:rPr>
     </w:lvl>
   </w:abstractNum>
-  <w:abstractNum w:abstractNumId="14">
+  <w:abstractNum w:abstractNumId="21">
+    <w:nsid w:val="5A9833DC"/>
+    <w:multiLevelType w:val="hybridMultilevel"/>
+    <w:tmpl w:val="84F41438"/>
+    <w:lvl w:ilvl="0" w:tplc="04090001">
+      <w:start w:val="1"/>
+      <w:numFmt w:val="bullet"/>
+      <w:lvlText w:val=""/>
+      <w:lvlJc w:val="left"/>
+      <w:pPr>
+        <w:ind w:left="1080" w:hanging="360"/>
+      </w:pPr>
+      <w:rPr>
+        <w:rFonts w:ascii="Symbol" w:hAnsi="Symbol" w:hint="default"/>
+      </w:rPr>
+    </w:lvl>
+    <w:lvl w:ilvl="1" w:tplc="04090003" w:tentative="1">
+      <w:start w:val="1"/>
+      <w:numFmt w:val="bullet"/>
+      <w:lvlText w:val="o"/>
+      <w:lvlJc w:val="left"/>
+      <w:pPr>
+        <w:ind w:left="1800" w:hanging="360"/>
+      </w:pPr>
+      <w:rPr>
+        <w:rFonts w:ascii="Courier New" w:hAnsi="Courier New" w:cs="Courier New" w:hint="default"/>
+      </w:rPr>
+    </w:lvl>
+    <w:lvl w:ilvl="2" w:tplc="04090005" w:tentative="1">
+      <w:start w:val="1"/>
+      <w:numFmt w:val="bullet"/>
+      <w:lvlText w:val=""/>
+      <w:lvlJc w:val="left"/>
+      <w:pPr>
+        <w:ind w:left="2520" w:hanging="360"/>
+      </w:pPr>
+      <w:rPr>
+        <w:rFonts w:ascii="Wingdings" w:hAnsi="Wingdings" w:hint="default"/>
+      </w:rPr>
+    </w:lvl>
+    <w:lvl w:ilvl="3" w:tplc="04090001" w:tentative="1">
+      <w:start w:val="1"/>
+      <w:numFmt w:val="bullet"/>
+      <w:lvlText w:val=""/>
+      <w:lvlJc w:val="left"/>
+      <w:pPr>
+        <w:ind w:left="3240" w:hanging="360"/>
+      </w:pPr>
+      <w:rPr>
+        <w:rFonts w:ascii="Symbol" w:hAnsi="Symbol" w:hint="default"/>
+      </w:rPr>
+    </w:lvl>
+    <w:lvl w:ilvl="4" w:tplc="04090003" w:tentative="1">
+      <w:start w:val="1"/>
+      <w:numFmt w:val="bullet"/>
+      <w:lvlText w:val="o"/>
+      <w:lvlJc w:val="left"/>
+      <w:pPr>
+        <w:ind w:left="3960" w:hanging="360"/>
+      </w:pPr>
+      <w:rPr>
+        <w:rFonts w:ascii="Courier New" w:hAnsi="Courier New" w:cs="Courier New" w:hint="default"/>
+      </w:rPr>
+    </w:lvl>
+    <w:lvl w:ilvl="5" w:tplc="04090005" w:tentative="1">
+      <w:start w:val="1"/>
+      <w:numFmt w:val="bullet"/>
+      <w:lvlText w:val=""/>
+      <w:lvlJc w:val="left"/>
+      <w:pPr>
+        <w:ind w:left="4680" w:hanging="360"/>
+      </w:pPr>
+      <w:rPr>
+        <w:rFonts w:ascii="Wingdings" w:hAnsi="Wingdings" w:hint="default"/>
+      </w:rPr>
+    </w:lvl>
+    <w:lvl w:ilvl="6" w:tplc="04090001" w:tentative="1">
+      <w:start w:val="1"/>
+      <w:numFmt w:val="bullet"/>
+      <w:lvlText w:val=""/>
+      <w:lvlJc w:val="left"/>
+      <w:pPr>
+        <w:ind w:left="5400" w:hanging="360"/>
+      </w:pPr>
+      <w:rPr>
+        <w:rFonts w:ascii="Symbol" w:hAnsi="Symbol" w:hint="default"/>
+      </w:rPr>
+    </w:lvl>
+    <w:lvl w:ilvl="7" w:tplc="04090003" w:tentative="1">
+      <w:start w:val="1"/>
+      <w:numFmt w:val="bullet"/>
+      <w:lvlText w:val="o"/>
+      <w:lvlJc w:val="left"/>
+      <w:pPr>
+        <w:ind w:left="6120" w:hanging="360"/>
+      </w:pPr>
+      <w:rPr>
+        <w:rFonts w:ascii="Courier New" w:hAnsi="Courier New" w:cs="Courier New" w:hint="default"/>
+      </w:rPr>
+    </w:lvl>
+    <w:lvl w:ilvl="8" w:tplc="04090005" w:tentative="1">
+      <w:start w:val="1"/>
+      <w:numFmt w:val="bullet"/>
+      <w:lvlText w:val=""/>
+      <w:lvlJc w:val="left"/>
+      <w:pPr>
+        <w:ind w:left="6840" w:hanging="360"/>
+      </w:pPr>
+      <w:rPr>
+        <w:rFonts w:ascii="Wingdings" w:hAnsi="Wingdings" w:hint="default"/>
+      </w:rPr>
+    </w:lvl>
+  </w:abstractNum>
+  <w:abstractNum w:abstractNumId="22">
+    <w:nsid w:val="5BF6242B"/>
+    <w:multiLevelType w:val="hybridMultilevel"/>
+    <w:tmpl w:val="A1245BDC"/>
+    <w:lvl w:ilvl="0" w:tplc="04090001">
+      <w:start w:val="1"/>
+      <w:numFmt w:val="bullet"/>
+      <w:lvlText w:val=""/>
+      <w:lvlJc w:val="left"/>
+      <w:pPr>
+        <w:ind w:left="720" w:hanging="360"/>
+      </w:pPr>
+      <w:rPr>
+        <w:rFonts w:ascii="Symbol" w:hAnsi="Symbol" w:hint="default"/>
+      </w:rPr>
+    </w:lvl>
+    <w:lvl w:ilvl="1" w:tplc="04090003" w:tentative="1">
+      <w:start w:val="1"/>
+      <w:numFmt w:val="bullet"/>
+      <w:lvlText w:val="o"/>
+      <w:lvlJc w:val="left"/>
+      <w:pPr>
+        <w:ind w:left="1440" w:hanging="360"/>
+      </w:pPr>
+      <w:rPr>
+        <w:rFonts w:ascii="Courier New" w:hAnsi="Courier New" w:cs="Courier New" w:hint="default"/>
+      </w:rPr>
+    </w:lvl>
+    <w:lvl w:ilvl="2" w:tplc="04090005" w:tentative="1">
+      <w:start w:val="1"/>
+      <w:numFmt w:val="bullet"/>
+      <w:lvlText w:val=""/>
+      <w:lvlJc w:val="left"/>
+      <w:pPr>
+        <w:ind w:left="2160" w:hanging="360"/>
+      </w:pPr>
+      <w:rPr>
+        <w:rFonts w:ascii="Wingdings" w:hAnsi="Wingdings" w:hint="default"/>
+      </w:rPr>
+    </w:lvl>
+    <w:lvl w:ilvl="3" w:tplc="04090001" w:tentative="1">
+      <w:start w:val="1"/>
+      <w:numFmt w:val="bullet"/>
+      <w:lvlText w:val=""/>
+      <w:lvlJc w:val="left"/>
+      <w:pPr>
+        <w:ind w:left="2880" w:hanging="360"/>
+      </w:pPr>
+      <w:rPr>
+        <w:rFonts w:ascii="Symbol" w:hAnsi="Symbol" w:hint="default"/>
+      </w:rPr>
+    </w:lvl>
+    <w:lvl w:ilvl="4" w:tplc="04090003" w:tentative="1">
+      <w:start w:val="1"/>
+      <w:numFmt w:val="bullet"/>
+      <w:lvlText w:val="o"/>
+      <w:lvlJc w:val="left"/>
+      <w:pPr>
+        <w:ind w:left="3600" w:hanging="360"/>
+      </w:pPr>
+      <w:rPr>
+        <w:rFonts w:ascii="Courier New" w:hAnsi="Courier New" w:cs="Courier New" w:hint="default"/>
+      </w:rPr>
+    </w:lvl>
+    <w:lvl w:ilvl="5" w:tplc="04090005" w:tentative="1">
+      <w:start w:val="1"/>
+      <w:numFmt w:val="bullet"/>
+      <w:lvlText w:val=""/>
+      <w:lvlJc w:val="left"/>
+      <w:pPr>
+        <w:ind w:left="4320" w:hanging="360"/>
+      </w:pPr>
+      <w:rPr>
+        <w:rFonts w:ascii="Wingdings" w:hAnsi="Wingdings" w:hint="default"/>
+      </w:rPr>
+    </w:lvl>
+    <w:lvl w:ilvl="6" w:tplc="04090001" w:tentative="1">
+      <w:start w:val="1"/>
+      <w:numFmt w:val="bullet"/>
+      <w:lvlText w:val=""/>
+      <w:lvlJc w:val="left"/>
+      <w:pPr>
+        <w:ind w:left="5040" w:hanging="360"/>
+      </w:pPr>
+      <w:rPr>
+        <w:rFonts w:ascii="Symbol" w:hAnsi="Symbol" w:hint="default"/>
+      </w:rPr>
+    </w:lvl>
+    <w:lvl w:ilvl="7" w:tplc="04090003" w:tentative="1">
+      <w:start w:val="1"/>
+      <w:numFmt w:val="bullet"/>
+      <w:lvlText w:val="o"/>
+      <w:lvlJc w:val="left"/>
+      <w:pPr>
+        <w:ind w:left="5760" w:hanging="360"/>
+      </w:pPr>
+      <w:rPr>
+        <w:rFonts w:ascii="Courier New" w:hAnsi="Courier New" w:cs="Courier New" w:hint="default"/>
+      </w:rPr>
+    </w:lvl>
+    <w:lvl w:ilvl="8" w:tplc="04090005" w:tentative="1">
+      <w:start w:val="1"/>
+      <w:numFmt w:val="bullet"/>
+      <w:lvlText w:val=""/>
+      <w:lvlJc w:val="left"/>
+      <w:pPr>
+        <w:ind w:left="6480" w:hanging="360"/>
+      </w:pPr>
+      <w:rPr>
+        <w:rFonts w:ascii="Wingdings" w:hAnsi="Wingdings" w:hint="default"/>
+      </w:rPr>
+    </w:lvl>
+  </w:abstractNum>
+  <w:abstractNum w:abstractNumId="23">
     <w:nsid w:val="5E175F3E"/>
     <w:multiLevelType w:val="multilevel"/>
     <w:tmpl w:val="21C25364"/>
@@ -3684,7 +4936,7 @@
       </w:rPr>
     </w:lvl>
   </w:abstractNum>
-  <w:abstractNum w:abstractNumId="15">
+  <w:abstractNum w:abstractNumId="24">
     <w:nsid w:val="5E6755BF"/>
     <w:multiLevelType w:val="multilevel"/>
     <w:tmpl w:val="AD06579A"/>
@@ -3833,7 +5085,680 @@
       </w:rPr>
     </w:lvl>
   </w:abstractNum>
-  <w:abstractNum w:abstractNumId="16">
+  <w:abstractNum w:abstractNumId="25">
+    <w:nsid w:val="5FF46FC9"/>
+    <w:multiLevelType w:val="hybridMultilevel"/>
+    <w:tmpl w:val="774C10A6"/>
+    <w:lvl w:ilvl="0" w:tplc="04090001">
+      <w:start w:val="1"/>
+      <w:numFmt w:val="bullet"/>
+      <w:lvlText w:val=""/>
+      <w:lvlJc w:val="left"/>
+      <w:pPr>
+        <w:ind w:left="720" w:hanging="360"/>
+      </w:pPr>
+      <w:rPr>
+        <w:rFonts w:ascii="Symbol" w:hAnsi="Symbol" w:hint="default"/>
+      </w:rPr>
+    </w:lvl>
+    <w:lvl w:ilvl="1" w:tplc="04090003" w:tentative="1">
+      <w:start w:val="1"/>
+      <w:numFmt w:val="bullet"/>
+      <w:lvlText w:val="o"/>
+      <w:lvlJc w:val="left"/>
+      <w:pPr>
+        <w:ind w:left="1440" w:hanging="360"/>
+      </w:pPr>
+      <w:rPr>
+        <w:rFonts w:ascii="Courier New" w:hAnsi="Courier New" w:cs="Courier New" w:hint="default"/>
+      </w:rPr>
+    </w:lvl>
+    <w:lvl w:ilvl="2" w:tplc="04090005" w:tentative="1">
+      <w:start w:val="1"/>
+      <w:numFmt w:val="bullet"/>
+      <w:lvlText w:val=""/>
+      <w:lvlJc w:val="left"/>
+      <w:pPr>
+        <w:ind w:left="2160" w:hanging="360"/>
+      </w:pPr>
+      <w:rPr>
+        <w:rFonts w:ascii="Wingdings" w:hAnsi="Wingdings" w:hint="default"/>
+      </w:rPr>
+    </w:lvl>
+    <w:lvl w:ilvl="3" w:tplc="04090001" w:tentative="1">
+      <w:start w:val="1"/>
+      <w:numFmt w:val="bullet"/>
+      <w:lvlText w:val=""/>
+      <w:lvlJc w:val="left"/>
+      <w:pPr>
+        <w:ind w:left="2880" w:hanging="360"/>
+      </w:pPr>
+      <w:rPr>
+        <w:rFonts w:ascii="Symbol" w:hAnsi="Symbol" w:hint="default"/>
+      </w:rPr>
+    </w:lvl>
+    <w:lvl w:ilvl="4" w:tplc="04090003" w:tentative="1">
+      <w:start w:val="1"/>
+      <w:numFmt w:val="bullet"/>
+      <w:lvlText w:val="o"/>
+      <w:lvlJc w:val="left"/>
+      <w:pPr>
+        <w:ind w:left="3600" w:hanging="360"/>
+      </w:pPr>
+      <w:rPr>
+        <w:rFonts w:ascii="Courier New" w:hAnsi="Courier New" w:cs="Courier New" w:hint="default"/>
+      </w:rPr>
+    </w:lvl>
+    <w:lvl w:ilvl="5" w:tplc="04090005" w:tentative="1">
+      <w:start w:val="1"/>
+      <w:numFmt w:val="bullet"/>
+      <w:lvlText w:val=""/>
+      <w:lvlJc w:val="left"/>
+      <w:pPr>
+        <w:ind w:left="4320" w:hanging="360"/>
+      </w:pPr>
+      <w:rPr>
+        <w:rFonts w:ascii="Wingdings" w:hAnsi="Wingdings" w:hint="default"/>
+      </w:rPr>
+    </w:lvl>
+    <w:lvl w:ilvl="6" w:tplc="04090001" w:tentative="1">
+      <w:start w:val="1"/>
+      <w:numFmt w:val="bullet"/>
+      <w:lvlText w:val=""/>
+      <w:lvlJc w:val="left"/>
+      <w:pPr>
+        <w:ind w:left="5040" w:hanging="360"/>
+      </w:pPr>
+      <w:rPr>
+        <w:rFonts w:ascii="Symbol" w:hAnsi="Symbol" w:hint="default"/>
+      </w:rPr>
+    </w:lvl>
+    <w:lvl w:ilvl="7" w:tplc="04090003" w:tentative="1">
+      <w:start w:val="1"/>
+      <w:numFmt w:val="bullet"/>
+      <w:lvlText w:val="o"/>
+      <w:lvlJc w:val="left"/>
+      <w:pPr>
+        <w:ind w:left="5760" w:hanging="360"/>
+      </w:pPr>
+      <w:rPr>
+        <w:rFonts w:ascii="Courier New" w:hAnsi="Courier New" w:cs="Courier New" w:hint="default"/>
+      </w:rPr>
+    </w:lvl>
+    <w:lvl w:ilvl="8" w:tplc="04090005" w:tentative="1">
+      <w:start w:val="1"/>
+      <w:numFmt w:val="bullet"/>
+      <w:lvlText w:val=""/>
+      <w:lvlJc w:val="left"/>
+      <w:pPr>
+        <w:ind w:left="6480" w:hanging="360"/>
+      </w:pPr>
+      <w:rPr>
+        <w:rFonts w:ascii="Wingdings" w:hAnsi="Wingdings" w:hint="default"/>
+      </w:rPr>
+    </w:lvl>
+  </w:abstractNum>
+  <w:abstractNum w:abstractNumId="26">
+    <w:nsid w:val="614B42BB"/>
+    <w:multiLevelType w:val="hybridMultilevel"/>
+    <w:tmpl w:val="7C1E0C6E"/>
+    <w:lvl w:ilvl="0" w:tplc="04090001">
+      <w:start w:val="1"/>
+      <w:numFmt w:val="bullet"/>
+      <w:lvlText w:val=""/>
+      <w:lvlJc w:val="left"/>
+      <w:pPr>
+        <w:ind w:left="720" w:hanging="360"/>
+      </w:pPr>
+      <w:rPr>
+        <w:rFonts w:ascii="Symbol" w:hAnsi="Symbol" w:hint="default"/>
+      </w:rPr>
+    </w:lvl>
+    <w:lvl w:ilvl="1" w:tplc="04090003">
+      <w:start w:val="1"/>
+      <w:numFmt w:val="bullet"/>
+      <w:lvlText w:val="o"/>
+      <w:lvlJc w:val="left"/>
+      <w:pPr>
+        <w:ind w:left="1440" w:hanging="360"/>
+      </w:pPr>
+      <w:rPr>
+        <w:rFonts w:ascii="Courier New" w:hAnsi="Courier New" w:cs="Courier New" w:hint="default"/>
+      </w:rPr>
+    </w:lvl>
+    <w:lvl w:ilvl="2" w:tplc="04090005" w:tentative="1">
+      <w:start w:val="1"/>
+      <w:numFmt w:val="bullet"/>
+      <w:lvlText w:val=""/>
+      <w:lvlJc w:val="left"/>
+      <w:pPr>
+        <w:ind w:left="2160" w:hanging="360"/>
+      </w:pPr>
+      <w:rPr>
+        <w:rFonts w:ascii="Wingdings" w:hAnsi="Wingdings" w:hint="default"/>
+      </w:rPr>
+    </w:lvl>
+    <w:lvl w:ilvl="3" w:tplc="04090001" w:tentative="1">
+      <w:start w:val="1"/>
+      <w:numFmt w:val="bullet"/>
+      <w:lvlText w:val=""/>
+      <w:lvlJc w:val="left"/>
+      <w:pPr>
+        <w:ind w:left="2880" w:hanging="360"/>
+      </w:pPr>
+      <w:rPr>
+        <w:rFonts w:ascii="Symbol" w:hAnsi="Symbol" w:hint="default"/>
+      </w:rPr>
+    </w:lvl>
+    <w:lvl w:ilvl="4" w:tplc="04090003" w:tentative="1">
+      <w:start w:val="1"/>
+      <w:numFmt w:val="bullet"/>
+      <w:lvlText w:val="o"/>
+      <w:lvlJc w:val="left"/>
+      <w:pPr>
+        <w:ind w:left="3600" w:hanging="360"/>
+      </w:pPr>
+      <w:rPr>
+        <w:rFonts w:ascii="Courier New" w:hAnsi="Courier New" w:cs="Courier New" w:hint="default"/>
+      </w:rPr>
+    </w:lvl>
+    <w:lvl w:ilvl="5" w:tplc="04090005" w:tentative="1">
+      <w:start w:val="1"/>
+      <w:numFmt w:val="bullet"/>
+      <w:lvlText w:val=""/>
+      <w:lvlJc w:val="left"/>
+      <w:pPr>
+        <w:ind w:left="4320" w:hanging="360"/>
+      </w:pPr>
+      <w:rPr>
+        <w:rFonts w:ascii="Wingdings" w:hAnsi="Wingdings" w:hint="default"/>
+      </w:rPr>
+    </w:lvl>
+    <w:lvl w:ilvl="6" w:tplc="04090001" w:tentative="1">
+      <w:start w:val="1"/>
+      <w:numFmt w:val="bullet"/>
+      <w:lvlText w:val=""/>
+      <w:lvlJc w:val="left"/>
+      <w:pPr>
+        <w:ind w:left="5040" w:hanging="360"/>
+      </w:pPr>
+      <w:rPr>
+        <w:rFonts w:ascii="Symbol" w:hAnsi="Symbol" w:hint="default"/>
+      </w:rPr>
+    </w:lvl>
+    <w:lvl w:ilvl="7" w:tplc="04090003" w:tentative="1">
+      <w:start w:val="1"/>
+      <w:numFmt w:val="bullet"/>
+      <w:lvlText w:val="o"/>
+      <w:lvlJc w:val="left"/>
+      <w:pPr>
+        <w:ind w:left="5760" w:hanging="360"/>
+      </w:pPr>
+      <w:rPr>
+        <w:rFonts w:ascii="Courier New" w:hAnsi="Courier New" w:cs="Courier New" w:hint="default"/>
+      </w:rPr>
+    </w:lvl>
+    <w:lvl w:ilvl="8" w:tplc="04090005" w:tentative="1">
+      <w:start w:val="1"/>
+      <w:numFmt w:val="bullet"/>
+      <w:lvlText w:val=""/>
+      <w:lvlJc w:val="left"/>
+      <w:pPr>
+        <w:ind w:left="6480" w:hanging="360"/>
+      </w:pPr>
+      <w:rPr>
+        <w:rFonts w:ascii="Wingdings" w:hAnsi="Wingdings" w:hint="default"/>
+      </w:rPr>
+    </w:lvl>
+  </w:abstractNum>
+  <w:abstractNum w:abstractNumId="27">
+    <w:nsid w:val="6202365F"/>
+    <w:multiLevelType w:val="multilevel"/>
+    <w:tmpl w:val="ACE684C4"/>
+    <w:lvl w:ilvl="0">
+      <w:start w:val="1"/>
+      <w:numFmt w:val="bullet"/>
+      <w:lvlText w:val="o"/>
+      <w:lvlJc w:val="left"/>
+      <w:pPr>
+        <w:tabs>
+          <w:tab w:val="num" w:pos="720"/>
+        </w:tabs>
+        <w:ind w:left="720" w:hanging="360"/>
+      </w:pPr>
+      <w:rPr>
+        <w:rFonts w:ascii="Courier New" w:hAnsi="Courier New" w:cs="Courier New" w:hint="default"/>
+        <w:sz w:val="20"/>
+      </w:rPr>
+    </w:lvl>
+    <w:lvl w:ilvl="1">
+      <w:start w:val="1"/>
+      <w:numFmt w:val="bullet"/>
+      <w:lvlText w:val="o"/>
+      <w:lvlJc w:val="left"/>
+      <w:pPr>
+        <w:tabs>
+          <w:tab w:val="num" w:pos="1440"/>
+        </w:tabs>
+        <w:ind w:left="1440" w:hanging="360"/>
+      </w:pPr>
+      <w:rPr>
+        <w:rFonts w:ascii="Courier New" w:hAnsi="Courier New" w:hint="default"/>
+        <w:sz w:val="20"/>
+      </w:rPr>
+    </w:lvl>
+    <w:lvl w:ilvl="2" w:tentative="1">
+      <w:start w:val="1"/>
+      <w:numFmt w:val="bullet"/>
+      <w:lvlText w:val=""/>
+      <w:lvlJc w:val="left"/>
+      <w:pPr>
+        <w:tabs>
+          <w:tab w:val="num" w:pos="2160"/>
+        </w:tabs>
+        <w:ind w:left="2160" w:hanging="360"/>
+      </w:pPr>
+      <w:rPr>
+        <w:rFonts w:ascii="Wingdings" w:hAnsi="Wingdings" w:hint="default"/>
+        <w:sz w:val="20"/>
+      </w:rPr>
+    </w:lvl>
+    <w:lvl w:ilvl="3" w:tentative="1">
+      <w:start w:val="1"/>
+      <w:numFmt w:val="bullet"/>
+      <w:lvlText w:val=""/>
+      <w:lvlJc w:val="left"/>
+      <w:pPr>
+        <w:tabs>
+          <w:tab w:val="num" w:pos="2880"/>
+        </w:tabs>
+        <w:ind w:left="2880" w:hanging="360"/>
+      </w:pPr>
+      <w:rPr>
+        <w:rFonts w:ascii="Wingdings" w:hAnsi="Wingdings" w:hint="default"/>
+        <w:sz w:val="20"/>
+      </w:rPr>
+    </w:lvl>
+    <w:lvl w:ilvl="4" w:tentative="1">
+      <w:start w:val="1"/>
+      <w:numFmt w:val="bullet"/>
+      <w:lvlText w:val=""/>
+      <w:lvlJc w:val="left"/>
+      <w:pPr>
+        <w:tabs>
+          <w:tab w:val="num" w:pos="3600"/>
+        </w:tabs>
+        <w:ind w:left="3600" w:hanging="360"/>
+      </w:pPr>
+      <w:rPr>
+        <w:rFonts w:ascii="Wingdings" w:hAnsi="Wingdings" w:hint="default"/>
+        <w:sz w:val="20"/>
+      </w:rPr>
+    </w:lvl>
+    <w:lvl w:ilvl="5" w:tentative="1">
+      <w:start w:val="1"/>
+      <w:numFmt w:val="bullet"/>
+      <w:lvlText w:val=""/>
+      <w:lvlJc w:val="left"/>
+      <w:pPr>
+        <w:tabs>
+          <w:tab w:val="num" w:pos="4320"/>
+        </w:tabs>
+        <w:ind w:left="4320" w:hanging="360"/>
+      </w:pPr>
+      <w:rPr>
+        <w:rFonts w:ascii="Wingdings" w:hAnsi="Wingdings" w:hint="default"/>
+        <w:sz w:val="20"/>
+      </w:rPr>
+    </w:lvl>
+    <w:lvl w:ilvl="6" w:tentative="1">
+      <w:start w:val="1"/>
+      <w:numFmt w:val="bullet"/>
+      <w:lvlText w:val=""/>
+      <w:lvlJc w:val="left"/>
+      <w:pPr>
+        <w:tabs>
+          <w:tab w:val="num" w:pos="5040"/>
+        </w:tabs>
+        <w:ind w:left="5040" w:hanging="360"/>
+      </w:pPr>
+      <w:rPr>
+        <w:rFonts w:ascii="Wingdings" w:hAnsi="Wingdings" w:hint="default"/>
+        <w:sz w:val="20"/>
+      </w:rPr>
+    </w:lvl>
+    <w:lvl w:ilvl="7" w:tentative="1">
+      <w:start w:val="1"/>
+      <w:numFmt w:val="bullet"/>
+      <w:lvlText w:val=""/>
+      <w:lvlJc w:val="left"/>
+      <w:pPr>
+        <w:tabs>
+          <w:tab w:val="num" w:pos="5760"/>
+        </w:tabs>
+        <w:ind w:left="5760" w:hanging="360"/>
+      </w:pPr>
+      <w:rPr>
+        <w:rFonts w:ascii="Wingdings" w:hAnsi="Wingdings" w:hint="default"/>
+        <w:sz w:val="20"/>
+      </w:rPr>
+    </w:lvl>
+    <w:lvl w:ilvl="8" w:tentative="1">
+      <w:start w:val="1"/>
+      <w:numFmt w:val="bullet"/>
+      <w:lvlText w:val=""/>
+      <w:lvlJc w:val="left"/>
+      <w:pPr>
+        <w:tabs>
+          <w:tab w:val="num" w:pos="6480"/>
+        </w:tabs>
+        <w:ind w:left="6480" w:hanging="360"/>
+      </w:pPr>
+      <w:rPr>
+        <w:rFonts w:ascii="Wingdings" w:hAnsi="Wingdings" w:hint="default"/>
+        <w:sz w:val="20"/>
+      </w:rPr>
+    </w:lvl>
+  </w:abstractNum>
+  <w:abstractNum w:abstractNumId="28">
+    <w:nsid w:val="71330573"/>
+    <w:multiLevelType w:val="multilevel"/>
+    <w:tmpl w:val="344CC9F2"/>
+    <w:lvl w:ilvl="0">
+      <w:start w:val="1"/>
+      <w:numFmt w:val="bullet"/>
+      <w:lvlText w:val=""/>
+      <w:lvlJc w:val="left"/>
+      <w:pPr>
+        <w:tabs>
+          <w:tab w:val="num" w:pos="720"/>
+        </w:tabs>
+        <w:ind w:left="720" w:hanging="360"/>
+      </w:pPr>
+      <w:rPr>
+        <w:rFonts w:ascii="Symbol" w:hAnsi="Symbol" w:hint="default"/>
+        <w:sz w:val="20"/>
+      </w:rPr>
+    </w:lvl>
+    <w:lvl w:ilvl="1">
+      <w:start w:val="1"/>
+      <w:numFmt w:val="bullet"/>
+      <w:lvlText w:val="o"/>
+      <w:lvlJc w:val="left"/>
+      <w:pPr>
+        <w:tabs>
+          <w:tab w:val="num" w:pos="1440"/>
+        </w:tabs>
+        <w:ind w:left="1440" w:hanging="360"/>
+      </w:pPr>
+      <w:rPr>
+        <w:rFonts w:ascii="Courier New" w:hAnsi="Courier New" w:hint="default"/>
+        <w:sz w:val="20"/>
+      </w:rPr>
+    </w:lvl>
+    <w:lvl w:ilvl="2" w:tentative="1">
+      <w:start w:val="1"/>
+      <w:numFmt w:val="bullet"/>
+      <w:lvlText w:val=""/>
+      <w:lvlJc w:val="left"/>
+      <w:pPr>
+        <w:tabs>
+          <w:tab w:val="num" w:pos="2160"/>
+        </w:tabs>
+        <w:ind w:left="2160" w:hanging="360"/>
+      </w:pPr>
+      <w:rPr>
+        <w:rFonts w:ascii="Wingdings" w:hAnsi="Wingdings" w:hint="default"/>
+        <w:sz w:val="20"/>
+      </w:rPr>
+    </w:lvl>
+    <w:lvl w:ilvl="3" w:tentative="1">
+      <w:start w:val="1"/>
+      <w:numFmt w:val="bullet"/>
+      <w:lvlText w:val=""/>
+      <w:lvlJc w:val="left"/>
+      <w:pPr>
+        <w:tabs>
+          <w:tab w:val="num" w:pos="2880"/>
+        </w:tabs>
+        <w:ind w:left="2880" w:hanging="360"/>
+      </w:pPr>
+      <w:rPr>
+        <w:rFonts w:ascii="Wingdings" w:hAnsi="Wingdings" w:hint="default"/>
+        <w:sz w:val="20"/>
+      </w:rPr>
+    </w:lvl>
+    <w:lvl w:ilvl="4" w:tentative="1">
+      <w:start w:val="1"/>
+      <w:numFmt w:val="bullet"/>
+      <w:lvlText w:val=""/>
+      <w:lvlJc w:val="left"/>
+      <w:pPr>
+        <w:tabs>
+          <w:tab w:val="num" w:pos="3600"/>
+        </w:tabs>
+        <w:ind w:left="3600" w:hanging="360"/>
+      </w:pPr>
+      <w:rPr>
+        <w:rFonts w:ascii="Wingdings" w:hAnsi="Wingdings" w:hint="default"/>
+        <w:sz w:val="20"/>
+      </w:rPr>
+    </w:lvl>
+    <w:lvl w:ilvl="5" w:tentative="1">
+      <w:start w:val="1"/>
+      <w:numFmt w:val="bullet"/>
+      <w:lvlText w:val=""/>
+      <w:lvlJc w:val="left"/>
+      <w:pPr>
+        <w:tabs>
+          <w:tab w:val="num" w:pos="4320"/>
+        </w:tabs>
+        <w:ind w:left="4320" w:hanging="360"/>
+      </w:pPr>
+      <w:rPr>
+        <w:rFonts w:ascii="Wingdings" w:hAnsi="Wingdings" w:hint="default"/>
+        <w:sz w:val="20"/>
+      </w:rPr>
+    </w:lvl>
+    <w:lvl w:ilvl="6" w:tentative="1">
+      <w:start w:val="1"/>
+      <w:numFmt w:val="bullet"/>
+      <w:lvlText w:val=""/>
+      <w:lvlJc w:val="left"/>
+      <w:pPr>
+        <w:tabs>
+          <w:tab w:val="num" w:pos="5040"/>
+        </w:tabs>
+        <w:ind w:left="5040" w:hanging="360"/>
+      </w:pPr>
+      <w:rPr>
+        <w:rFonts w:ascii="Wingdings" w:hAnsi="Wingdings" w:hint="default"/>
+        <w:sz w:val="20"/>
+      </w:rPr>
+    </w:lvl>
+    <w:lvl w:ilvl="7" w:tentative="1">
+      <w:start w:val="1"/>
+      <w:numFmt w:val="bullet"/>
+      <w:lvlText w:val=""/>
+      <w:lvlJc w:val="left"/>
+      <w:pPr>
+        <w:tabs>
+          <w:tab w:val="num" w:pos="5760"/>
+        </w:tabs>
+        <w:ind w:left="5760" w:hanging="360"/>
+      </w:pPr>
+      <w:rPr>
+        <w:rFonts w:ascii="Wingdings" w:hAnsi="Wingdings" w:hint="default"/>
+        <w:sz w:val="20"/>
+      </w:rPr>
+    </w:lvl>
+    <w:lvl w:ilvl="8" w:tentative="1">
+      <w:start w:val="1"/>
+      <w:numFmt w:val="bullet"/>
+      <w:lvlText w:val=""/>
+      <w:lvlJc w:val="left"/>
+      <w:pPr>
+        <w:tabs>
+          <w:tab w:val="num" w:pos="6480"/>
+        </w:tabs>
+        <w:ind w:left="6480" w:hanging="360"/>
+      </w:pPr>
+      <w:rPr>
+        <w:rFonts w:ascii="Wingdings" w:hAnsi="Wingdings" w:hint="default"/>
+        <w:sz w:val="20"/>
+      </w:rPr>
+    </w:lvl>
+  </w:abstractNum>
+  <w:abstractNum w:abstractNumId="29">
+    <w:nsid w:val="728F2002"/>
+    <w:multiLevelType w:val="multilevel"/>
+    <w:tmpl w:val="344CC9F2"/>
+    <w:lvl w:ilvl="0">
+      <w:start w:val="1"/>
+      <w:numFmt w:val="bullet"/>
+      <w:lvlText w:val=""/>
+      <w:lvlJc w:val="left"/>
+      <w:pPr>
+        <w:tabs>
+          <w:tab w:val="num" w:pos="720"/>
+        </w:tabs>
+        <w:ind w:left="720" w:hanging="360"/>
+      </w:pPr>
+      <w:rPr>
+        <w:rFonts w:ascii="Symbol" w:hAnsi="Symbol" w:hint="default"/>
+        <w:sz w:val="20"/>
+      </w:rPr>
+    </w:lvl>
+    <w:lvl w:ilvl="1">
+      <w:start w:val="1"/>
+      <w:numFmt w:val="bullet"/>
+      <w:lvlText w:val="o"/>
+      <w:lvlJc w:val="left"/>
+      <w:pPr>
+        <w:tabs>
+          <w:tab w:val="num" w:pos="1440"/>
+        </w:tabs>
+        <w:ind w:left="1440" w:hanging="360"/>
+      </w:pPr>
+      <w:rPr>
+        <w:rFonts w:ascii="Courier New" w:hAnsi="Courier New" w:hint="default"/>
+        <w:sz w:val="20"/>
+      </w:rPr>
+    </w:lvl>
+    <w:lvl w:ilvl="2" w:tentative="1">
+      <w:start w:val="1"/>
+      <w:numFmt w:val="bullet"/>
+      <w:lvlText w:val=""/>
+      <w:lvlJc w:val="left"/>
+      <w:pPr>
+        <w:tabs>
+          <w:tab w:val="num" w:pos="2160"/>
+        </w:tabs>
+        <w:ind w:left="2160" w:hanging="360"/>
+      </w:pPr>
+      <w:rPr>
+        <w:rFonts w:ascii="Wingdings" w:hAnsi="Wingdings" w:hint="default"/>
+        <w:sz w:val="20"/>
+      </w:rPr>
+    </w:lvl>
+    <w:lvl w:ilvl="3" w:tentative="1">
+      <w:start w:val="1"/>
+      <w:numFmt w:val="bullet"/>
+      <w:lvlText w:val=""/>
+      <w:lvlJc w:val="left"/>
+      <w:pPr>
+        <w:tabs>
+          <w:tab w:val="num" w:pos="2880"/>
+        </w:tabs>
+        <w:ind w:left="2880" w:hanging="360"/>
+      </w:pPr>
+      <w:rPr>
+        <w:rFonts w:ascii="Wingdings" w:hAnsi="Wingdings" w:hint="default"/>
+        <w:sz w:val="20"/>
+      </w:rPr>
+    </w:lvl>
+    <w:lvl w:ilvl="4" w:tentative="1">
+      <w:start w:val="1"/>
+      <w:numFmt w:val="bullet"/>
+      <w:lvlText w:val=""/>
+      <w:lvlJc w:val="left"/>
+      <w:pPr>
+        <w:tabs>
+          <w:tab w:val="num" w:pos="3600"/>
+        </w:tabs>
+        <w:ind w:left="3600" w:hanging="360"/>
+      </w:pPr>
+      <w:rPr>
+        <w:rFonts w:ascii="Wingdings" w:hAnsi="Wingdings" w:hint="default"/>
+        <w:sz w:val="20"/>
+      </w:rPr>
+    </w:lvl>
+    <w:lvl w:ilvl="5" w:tentative="1">
+      <w:start w:val="1"/>
+      <w:numFmt w:val="bullet"/>
+      <w:lvlText w:val=""/>
+      <w:lvlJc w:val="left"/>
+      <w:pPr>
+        <w:tabs>
+          <w:tab w:val="num" w:pos="4320"/>
+        </w:tabs>
+        <w:ind w:left="4320" w:hanging="360"/>
+      </w:pPr>
+      <w:rPr>
+        <w:rFonts w:ascii="Wingdings" w:hAnsi="Wingdings" w:hint="default"/>
+        <w:sz w:val="20"/>
+      </w:rPr>
+    </w:lvl>
+    <w:lvl w:ilvl="6" w:tentative="1">
+      <w:start w:val="1"/>
+      <w:numFmt w:val="bullet"/>
+      <w:lvlText w:val=""/>
+      <w:lvlJc w:val="left"/>
+      <w:pPr>
+        <w:tabs>
+          <w:tab w:val="num" w:pos="5040"/>
+        </w:tabs>
+        <w:ind w:left="5040" w:hanging="360"/>
+      </w:pPr>
+      <w:rPr>
+        <w:rFonts w:ascii="Wingdings" w:hAnsi="Wingdings" w:hint="default"/>
+        <w:sz w:val="20"/>
+      </w:rPr>
+    </w:lvl>
+    <w:lvl w:ilvl="7" w:tentative="1">
+      <w:start w:val="1"/>
+      <w:numFmt w:val="bullet"/>
+      <w:lvlText w:val=""/>
+      <w:lvlJc w:val="left"/>
+      <w:pPr>
+        <w:tabs>
+          <w:tab w:val="num" w:pos="5760"/>
+        </w:tabs>
+        <w:ind w:left="5760" w:hanging="360"/>
+      </w:pPr>
+      <w:rPr>
+        <w:rFonts w:ascii="Wingdings" w:hAnsi="Wingdings" w:hint="default"/>
+        <w:sz w:val="20"/>
+      </w:rPr>
+    </w:lvl>
+    <w:lvl w:ilvl="8" w:tentative="1">
+      <w:start w:val="1"/>
+      <w:numFmt w:val="bullet"/>
+      <w:lvlText w:val=""/>
+      <w:lvlJc w:val="left"/>
+      <w:pPr>
+        <w:tabs>
+          <w:tab w:val="num" w:pos="6480"/>
+        </w:tabs>
+        <w:ind w:left="6480" w:hanging="360"/>
+      </w:pPr>
+      <w:rPr>
+        <w:rFonts w:ascii="Wingdings" w:hAnsi="Wingdings" w:hint="default"/>
+        <w:sz w:val="20"/>
+      </w:rPr>
+    </w:lvl>
+  </w:abstractNum>
+  <w:abstractNum w:abstractNumId="30">
     <w:nsid w:val="772F19CA"/>
     <w:multiLevelType w:val="multilevel"/>
     <w:tmpl w:val="3184DD24"/>
@@ -3983,55 +5908,97 @@
     </w:lvl>
   </w:abstractNum>
   <w:num w:numId="1">
-    <w:abstractNumId w:val="1"/>
+    <w:abstractNumId w:val="2"/>
   </w:num>
   <w:num w:numId="2">
-    <w:abstractNumId w:val="6"/>
+    <w:abstractNumId w:val="9"/>
   </w:num>
   <w:num w:numId="3">
-    <w:abstractNumId w:val="15"/>
+    <w:abstractNumId w:val="24"/>
   </w:num>
   <w:num w:numId="4">
-    <w:abstractNumId w:val="2"/>
+    <w:abstractNumId w:val="4"/>
   </w:num>
   <w:num w:numId="5">
-    <w:abstractNumId w:val="11"/>
+    <w:abstractNumId w:val="17"/>
   </w:num>
   <w:num w:numId="6">
-    <w:abstractNumId w:val="5"/>
+    <w:abstractNumId w:val="7"/>
   </w:num>
   <w:num w:numId="7">
-    <w:abstractNumId w:val="14"/>
+    <w:abstractNumId w:val="23"/>
   </w:num>
   <w:num w:numId="8">
-    <w:abstractNumId w:val="8"/>
+    <w:abstractNumId w:val="13"/>
   </w:num>
   <w:num w:numId="9">
     <w:abstractNumId w:val="0"/>
   </w:num>
   <w:num w:numId="10">
-    <w:abstractNumId w:val="9"/>
+    <w:abstractNumId w:val="14"/>
   </w:num>
   <w:num w:numId="11">
-    <w:abstractNumId w:val="7"/>
+    <w:abstractNumId w:val="11"/>
   </w:num>
   <w:num w:numId="12">
+    <w:abstractNumId w:val="19"/>
+  </w:num>
+  <w:num w:numId="13">
+    <w:abstractNumId w:val="30"/>
+  </w:num>
+  <w:num w:numId="14">
+    <w:abstractNumId w:val="20"/>
+  </w:num>
+  <w:num w:numId="15">
+    <w:abstractNumId w:val="5"/>
+  </w:num>
+  <w:num w:numId="16">
+    <w:abstractNumId w:val="6"/>
+  </w:num>
+  <w:num w:numId="17">
+    <w:abstractNumId w:val="15"/>
+  </w:num>
+  <w:num w:numId="18">
+    <w:abstractNumId w:val="10"/>
+  </w:num>
+  <w:num w:numId="19">
+    <w:abstractNumId w:val="21"/>
+  </w:num>
+  <w:num w:numId="20">
+    <w:abstractNumId w:val="16"/>
+  </w:num>
+  <w:num w:numId="21">
+    <w:abstractNumId w:val="25"/>
+  </w:num>
+  <w:num w:numId="22">
+    <w:abstractNumId w:val="26"/>
+  </w:num>
+  <w:num w:numId="23">
+    <w:abstractNumId w:val="22"/>
+  </w:num>
+  <w:num w:numId="24">
+    <w:abstractNumId w:val="3"/>
+  </w:num>
+  <w:num w:numId="25">
+    <w:abstractNumId w:val="27"/>
+  </w:num>
+  <w:num w:numId="26">
+    <w:abstractNumId w:val="29"/>
+  </w:num>
+  <w:num w:numId="27">
+    <w:abstractNumId w:val="28"/>
+  </w:num>
+  <w:num w:numId="28">
+    <w:abstractNumId w:val="8"/>
+  </w:num>
+  <w:num w:numId="29">
+    <w:abstractNumId w:val="18"/>
+  </w:num>
+  <w:num w:numId="30">
     <w:abstractNumId w:val="12"/>
   </w:num>
-  <w:num w:numId="13">
-    <w:abstractNumId w:val="16"/>
-  </w:num>
-  <w:num w:numId="14">
-    <w:abstractNumId w:val="13"/>
-  </w:num>
-  <w:num w:numId="15">
-    <w:abstractNumId w:val="3"/>
-  </w:num>
-  <w:num w:numId="16">
-    <w:abstractNumId w:val="4"/>
-  </w:num>
-  <w:num w:numId="17">
-    <w:abstractNumId w:val="10"/>
+  <w:num w:numId="31">
+    <w:abstractNumId w:val="1"/>
   </w:num>
 </w:numbering>
 </file>
@@ -4257,6 +6224,7 @@
   <w:style w:type="character" w:default="1" w:styleId="DefaultParagraphFont">
     <w:name w:val="Default Paragraph Font"/>
     <w:uiPriority w:val="1"/>
+    <w:semiHidden/>
     <w:unhideWhenUsed/>
   </w:style>
   <w:style w:type="table" w:default="1" w:styleId="TableNormal">
@@ -4382,6 +6350,17 @@
       <w:i/>
       <w:iCs/>
     </w:rPr>
+  </w:style>
+  <w:style w:type="paragraph" w:styleId="ListParagraph">
+    <w:name w:val="List Paragraph"/>
+    <w:basedOn w:val="Normal"/>
+    <w:uiPriority w:val="34"/>
+    <w:qFormat/>
+    <w:rsid w:val="000A0E0A"/>
+    <w:pPr>
+      <w:ind w:left="720"/>
+      <w:contextualSpacing/>
+    </w:pPr>
   </w:style>
 </w:styles>
 </file>

</xml_diff>